<commit_message>
updated report with my parts
</commit_message>
<xml_diff>
--- a/IOT Report.docx
+++ b/IOT Report.docx
@@ -4,182 +4,62 @@
   <w:body>
     <w:p>
       <w:pPr>
-        <w:jc w:val="center"/>
-        <w:rPr>
-          <w:rFonts w:ascii="Times New Roman" w:hAnsi="Times New Roman" w:cs="Times New Roman"/>
-          <w:sz w:val="24"/>
-          <w:szCs w:val="24"/>
-        </w:rPr>
-      </w:pPr>
-      <w:r>
-        <w:rPr>
-          <w:rFonts w:ascii="Times New Roman" w:hAnsi="Times New Roman" w:cs="Times New Roman"/>
-          <w:sz w:val="24"/>
-          <w:szCs w:val="24"/>
-        </w:rPr>
-        <w:t>Teesside University</w:t>
-      </w:r>
-    </w:p>
-    <w:p>
-      <w:pPr>
-        <w:jc w:val="center"/>
-        <w:rPr>
-          <w:rFonts w:ascii="Times New Roman" w:hAnsi="Times New Roman" w:cs="Times New Roman"/>
-          <w:sz w:val="24"/>
-          <w:szCs w:val="24"/>
-        </w:rPr>
-      </w:pPr>
-    </w:p>
-    <w:p>
-      <w:pPr>
-        <w:jc w:val="center"/>
-        <w:rPr>
-          <w:rFonts w:ascii="Times New Roman" w:hAnsi="Times New Roman" w:cs="Times New Roman"/>
-          <w:sz w:val="24"/>
-          <w:szCs w:val="24"/>
-        </w:rPr>
-      </w:pPr>
-      <w:r>
-        <w:rPr>
-          <w:rFonts w:ascii="Times New Roman" w:hAnsi="Times New Roman" w:cs="Times New Roman"/>
-          <w:sz w:val="24"/>
-          <w:szCs w:val="24"/>
-        </w:rPr>
-        <w:t>School of Computing, Engineering and Digital Technologies</w:t>
-      </w:r>
-    </w:p>
-    <w:p>
-      <w:pPr>
-        <w:pStyle w:val="Title"/>
-        <w:jc w:val="center"/>
-        <w:rPr>
-          <w:rFonts w:ascii="Times New Roman" w:hAnsi="Times New Roman" w:cs="Times New Roman"/>
-        </w:rPr>
-      </w:pPr>
-      <w:r>
-        <w:rPr>
-          <w:rFonts w:ascii="Times New Roman" w:hAnsi="Times New Roman" w:cs="Times New Roman"/>
-        </w:rPr>
-        <w:t xml:space="preserve">Bin routes collection Streamlining </w:t>
-      </w:r>
-      <w:r>
-        <w:rPr>
-          <w:rFonts w:ascii="Times New Roman" w:hAnsi="Times New Roman" w:cs="Times New Roman"/>
-        </w:rPr>
-        <w:br/>
-        <w:t>using weight, proximity and temperature</w:t>
-      </w:r>
-      <w:r>
-        <w:rPr>
-          <w:rFonts w:ascii="Times New Roman" w:hAnsi="Times New Roman" w:cs="Times New Roman"/>
-        </w:rPr>
-        <w:br/>
-        <w:t>Sensors connected to a Raspberry Pi</w:t>
-      </w:r>
-    </w:p>
-    <w:p>
-      <w:pPr>
-        <w:rPr>
-          <w:rFonts w:ascii="Times New Roman" w:hAnsi="Times New Roman" w:cs="Times New Roman"/>
-        </w:rPr>
-      </w:pPr>
-    </w:p>
-    <w:p>
-      <w:pPr>
-        <w:rPr>
-          <w:rFonts w:ascii="Times New Roman" w:hAnsi="Times New Roman" w:cs="Times New Roman"/>
-        </w:rPr>
-      </w:pPr>
-      <w:r>
-        <w:rPr>
-          <w:rFonts w:ascii="Times New Roman" w:hAnsi="Times New Roman" w:cs="Times New Roman"/>
-        </w:rPr>
-        <w:t>Authors:</w:t>
-      </w:r>
-    </w:p>
-    <w:p>
-      <w:pPr>
-        <w:rPr>
-          <w:rFonts w:ascii="Times New Roman" w:hAnsi="Times New Roman" w:cs="Times New Roman"/>
-        </w:rPr>
-      </w:pPr>
-      <w:r>
-        <w:rPr>
-          <w:rFonts w:ascii="Times New Roman" w:hAnsi="Times New Roman" w:cs="Times New Roman"/>
-        </w:rPr>
-        <w:t>Andrea Butera – C2653675</w:t>
-      </w:r>
-    </w:p>
-    <w:p>
-      <w:pPr>
-        <w:rPr>
-          <w:rFonts w:ascii="Times New Roman" w:hAnsi="Times New Roman" w:cs="Times New Roman"/>
-        </w:rPr>
-      </w:pPr>
-      <w:r>
-        <w:rPr>
-          <w:rFonts w:ascii="Times New Roman" w:hAnsi="Times New Roman" w:cs="Times New Roman"/>
-        </w:rPr>
-        <w:t>Mark Ditchburn – C2932952</w:t>
-      </w:r>
-    </w:p>
-    <w:p>
-      <w:pPr>
-        <w:rPr>
-          <w:rFonts w:ascii="Times New Roman" w:hAnsi="Times New Roman" w:cs="Times New Roman"/>
-        </w:rPr>
-      </w:pPr>
-      <w:r>
-        <w:rPr>
-          <w:rFonts w:ascii="Times New Roman" w:hAnsi="Times New Roman" w:cs="Times New Roman"/>
-        </w:rPr>
-        <w:t>Kuno De-Leeuw Kent – B1033634</w:t>
-      </w:r>
-    </w:p>
-    <w:p>
-      <w:pPr>
-        <w:rPr>
-          <w:rFonts w:ascii="Times New Roman" w:hAnsi="Times New Roman" w:cs="Times New Roman"/>
-        </w:rPr>
-      </w:pPr>
-    </w:p>
-    <w:p>
-      <w:pPr>
-        <w:rPr>
-          <w:rFonts w:ascii="Times New Roman" w:hAnsi="Times New Roman" w:cs="Times New Roman"/>
-        </w:rPr>
-      </w:pPr>
-      <w:r>
-        <w:rPr>
-          <w:rFonts w:ascii="Times New Roman" w:hAnsi="Times New Roman" w:cs="Times New Roman"/>
-        </w:rPr>
-        <w:t>Module: Internet of Things</w:t>
-      </w:r>
-    </w:p>
-    <w:p>
-      <w:pPr>
-        <w:rPr>
-          <w:rFonts w:ascii="Times New Roman" w:hAnsi="Times New Roman" w:cs="Times New Roman"/>
-        </w:rPr>
-      </w:pPr>
-    </w:p>
-    <w:p>
-      <w:pPr>
-        <w:rPr>
-          <w:rFonts w:ascii="Times New Roman" w:hAnsi="Times New Roman" w:cs="Times New Roman"/>
-        </w:rPr>
-      </w:pPr>
-      <w:r>
-        <w:rPr>
-          <w:rFonts w:ascii="Times New Roman" w:hAnsi="Times New Roman" w:cs="Times New Roman"/>
-        </w:rPr>
-        <w:t>Date: 3/04/2025</w:t>
-      </w:r>
-      <w:r>
-        <w:rPr>
-          <w:rFonts w:ascii="Times New Roman" w:hAnsi="Times New Roman" w:cs="Times New Roman"/>
-        </w:rPr>
-        <w:t xml:space="preserve"> </w:t>
+        <w:rPr>
+          <w:rFonts w:ascii="Times New Roman" w:hAnsi="Times New Roman" w:cs="Times New Roman"/>
+        </w:rPr>
+      </w:pPr>
+      <w:r>
+        <w:rPr>
+          <w:noProof/>
+        </w:rPr>
+        <w:drawing>
+          <wp:inline distT="0" distB="0" distL="0" distR="0" wp14:anchorId="2E9CE410" wp14:editId="46BDDABA">
+            <wp:extent cx="5731510" cy="4298950"/>
+            <wp:effectExtent l="0" t="0" r="2540" b="6350"/>
+            <wp:docPr id="1523435720" name="Picture 1"/>
+            <wp:cNvGraphicFramePr>
+              <a:graphicFrameLocks xmlns:a="http://schemas.openxmlformats.org/drawingml/2006/main" noChangeAspect="1"/>
+            </wp:cNvGraphicFramePr>
+            <a:graphic xmlns:a="http://schemas.openxmlformats.org/drawingml/2006/main">
+              <a:graphicData uri="http://schemas.openxmlformats.org/drawingml/2006/picture">
+                <pic:pic xmlns:pic="http://schemas.openxmlformats.org/drawingml/2006/picture">
+                  <pic:nvPicPr>
+                    <pic:cNvPr id="0" name="Picture 1"/>
+                    <pic:cNvPicPr>
+                      <a:picLocks noChangeAspect="1" noChangeArrowheads="1"/>
+                    </pic:cNvPicPr>
+                  </pic:nvPicPr>
+                  <pic:blipFill>
+                    <a:blip r:embed="rId6">
+                      <a:extLst>
+                        <a:ext uri="{28A0092B-C50C-407E-A947-70E740481C1C}">
+                          <a14:useLocalDpi xmlns:a14="http://schemas.microsoft.com/office/drawing/2010/main" val="0"/>
+                        </a:ext>
+                      </a:extLst>
+                    </a:blip>
+                    <a:srcRect/>
+                    <a:stretch>
+                      <a:fillRect/>
+                    </a:stretch>
+                  </pic:blipFill>
+                  <pic:spPr bwMode="auto">
+                    <a:xfrm>
+                      <a:off x="0" y="0"/>
+                      <a:ext cx="5731510" cy="4298950"/>
+                    </a:xfrm>
+                    <a:prstGeom prst="rect">
+                      <a:avLst/>
+                    </a:prstGeom>
+                    <a:noFill/>
+                    <a:ln>
+                      <a:noFill/>
+                    </a:ln>
+                  </pic:spPr>
+                </pic:pic>
+              </a:graphicData>
+            </a:graphic>
+          </wp:inline>
+        </w:drawing>
       </w:r>
     </w:p>
     <w:p>
@@ -199,30 +79,783 @@
       <w:pPr>
         <w:rPr>
           <w:rFonts w:ascii="Times New Roman" w:hAnsi="Times New Roman" w:cs="Times New Roman"/>
-          <w:sz w:val="24"/>
-          <w:szCs w:val="24"/>
-        </w:rPr>
-      </w:pPr>
-      <w:r>
-        <w:rPr>
-          <w:rFonts w:ascii="Times New Roman" w:hAnsi="Times New Roman" w:cs="Times New Roman"/>
+        </w:rPr>
+      </w:pPr>
+    </w:p>
+    <w:sdt>
+      <w:sdtPr>
+        <w:rPr>
+          <w:rFonts w:asciiTheme="minorHAnsi" w:eastAsiaTheme="minorHAnsi" w:hAnsiTheme="minorHAnsi" w:cstheme="minorBidi"/>
+          <w:color w:val="auto"/>
+          <w:kern w:val="2"/>
+          <w:sz w:val="22"/>
+          <w:szCs w:val="22"/>
+          <w:lang w:val="en-GB"/>
+          <w14:ligatures w14:val="standardContextual"/>
+        </w:rPr>
+        <w:id w:val="-183059174"/>
+        <w:docPartObj>
+          <w:docPartGallery w:val="Table of Contents"/>
+          <w:docPartUnique/>
+        </w:docPartObj>
+      </w:sdtPr>
+      <w:sdtEndPr>
+        <w:rPr>
           <w:b/>
           <w:bCs/>
-          <w:sz w:val="24"/>
-          <w:szCs w:val="24"/>
-        </w:rPr>
+          <w:noProof/>
+        </w:rPr>
+      </w:sdtEndPr>
+      <w:sdtContent>
+        <w:p>
+          <w:pPr>
+            <w:pStyle w:val="TOCHeading"/>
+          </w:pPr>
+          <w:r>
+            <w:t>Contents</w:t>
+          </w:r>
+        </w:p>
+        <w:p>
+          <w:pPr>
+            <w:pStyle w:val="TOC1"/>
+            <w:tabs>
+              <w:tab w:val="right" w:leader="dot" w:pos="9016"/>
+            </w:tabs>
+            <w:rPr>
+              <w:rFonts w:eastAsiaTheme="minorEastAsia"/>
+              <w:noProof/>
+              <w:sz w:val="24"/>
+              <w:szCs w:val="24"/>
+              <w:lang w:eastAsia="en-GB"/>
+            </w:rPr>
+          </w:pPr>
+          <w:r>
+            <w:fldChar w:fldCharType="begin"/>
+          </w:r>
+          <w:r>
+            <w:instrText xml:space="preserve"> TOC \o "1-3" \h \z \u </w:instrText>
+          </w:r>
+          <w:r>
+            <w:fldChar w:fldCharType="separate"/>
+          </w:r>
+          <w:hyperlink w:anchor="_Toc196987285" w:history="1">
+            <w:r>
+              <w:rPr>
+                <w:rStyle w:val="Hyperlink"/>
+                <w:noProof/>
+              </w:rPr>
+              <w:t>1 Introduction</w:t>
+            </w:r>
+            <w:r>
+              <w:rPr>
+                <w:noProof/>
+                <w:webHidden/>
+              </w:rPr>
+              <w:tab/>
+            </w:r>
+            <w:r>
+              <w:rPr>
+                <w:noProof/>
+                <w:webHidden/>
+              </w:rPr>
+              <w:fldChar w:fldCharType="begin"/>
+            </w:r>
+            <w:r>
+              <w:rPr>
+                <w:noProof/>
+                <w:webHidden/>
+              </w:rPr>
+              <w:instrText xml:space="preserve"> PAGEREF _Toc196987285 \h </w:instrText>
+            </w:r>
+            <w:r>
+              <w:rPr>
+                <w:noProof/>
+                <w:webHidden/>
+              </w:rPr>
+            </w:r>
+            <w:r>
+              <w:rPr>
+                <w:noProof/>
+                <w:webHidden/>
+              </w:rPr>
+              <w:fldChar w:fldCharType="separate"/>
+            </w:r>
+            <w:r>
+              <w:rPr>
+                <w:noProof/>
+                <w:webHidden/>
+              </w:rPr>
+              <w:t>2</w:t>
+            </w:r>
+            <w:r>
+              <w:rPr>
+                <w:noProof/>
+                <w:webHidden/>
+              </w:rPr>
+              <w:fldChar w:fldCharType="end"/>
+            </w:r>
+          </w:hyperlink>
+        </w:p>
+        <w:p>
+          <w:pPr>
+            <w:pStyle w:val="TOC1"/>
+            <w:tabs>
+              <w:tab w:val="right" w:leader="dot" w:pos="9016"/>
+            </w:tabs>
+            <w:rPr>
+              <w:rFonts w:eastAsiaTheme="minorEastAsia"/>
+              <w:noProof/>
+              <w:sz w:val="24"/>
+              <w:szCs w:val="24"/>
+              <w:lang w:eastAsia="en-GB"/>
+            </w:rPr>
+          </w:pPr>
+          <w:hyperlink w:anchor="_Toc196987286" w:history="1">
+            <w:r>
+              <w:rPr>
+                <w:rStyle w:val="Hyperlink"/>
+                <w:noProof/>
+              </w:rPr>
+              <w:t>2 Task one: Problem Identification</w:t>
+            </w:r>
+            <w:r>
+              <w:rPr>
+                <w:noProof/>
+                <w:webHidden/>
+              </w:rPr>
+              <w:tab/>
+            </w:r>
+            <w:r>
+              <w:rPr>
+                <w:noProof/>
+                <w:webHidden/>
+              </w:rPr>
+              <w:fldChar w:fldCharType="begin"/>
+            </w:r>
+            <w:r>
+              <w:rPr>
+                <w:noProof/>
+                <w:webHidden/>
+              </w:rPr>
+              <w:instrText xml:space="preserve"> PAGEREF _Toc196987286 \h </w:instrText>
+            </w:r>
+            <w:r>
+              <w:rPr>
+                <w:noProof/>
+                <w:webHidden/>
+              </w:rPr>
+            </w:r>
+            <w:r>
+              <w:rPr>
+                <w:noProof/>
+                <w:webHidden/>
+              </w:rPr>
+              <w:fldChar w:fldCharType="separate"/>
+            </w:r>
+            <w:r>
+              <w:rPr>
+                <w:noProof/>
+                <w:webHidden/>
+              </w:rPr>
+              <w:t>2</w:t>
+            </w:r>
+            <w:r>
+              <w:rPr>
+                <w:noProof/>
+                <w:webHidden/>
+              </w:rPr>
+              <w:fldChar w:fldCharType="end"/>
+            </w:r>
+          </w:hyperlink>
+        </w:p>
+        <w:p>
+          <w:pPr>
+            <w:pStyle w:val="TOC1"/>
+            <w:tabs>
+              <w:tab w:val="right" w:leader="dot" w:pos="9016"/>
+            </w:tabs>
+            <w:rPr>
+              <w:rFonts w:eastAsiaTheme="minorEastAsia"/>
+              <w:noProof/>
+              <w:sz w:val="24"/>
+              <w:szCs w:val="24"/>
+              <w:lang w:eastAsia="en-GB"/>
+            </w:rPr>
+          </w:pPr>
+          <w:hyperlink w:anchor="_Toc196987287" w:history="1">
+            <w:r>
+              <w:rPr>
+                <w:rStyle w:val="Hyperlink"/>
+                <w:noProof/>
+              </w:rPr>
+              <w:t>3 Task two: Proposed IoT-based Solution</w:t>
+            </w:r>
+            <w:r>
+              <w:rPr>
+                <w:noProof/>
+                <w:webHidden/>
+              </w:rPr>
+              <w:tab/>
+            </w:r>
+            <w:r>
+              <w:rPr>
+                <w:noProof/>
+                <w:webHidden/>
+              </w:rPr>
+              <w:fldChar w:fldCharType="begin"/>
+            </w:r>
+            <w:r>
+              <w:rPr>
+                <w:noProof/>
+                <w:webHidden/>
+              </w:rPr>
+              <w:instrText xml:space="preserve"> PAGEREF _Toc196987287 \h </w:instrText>
+            </w:r>
+            <w:r>
+              <w:rPr>
+                <w:noProof/>
+                <w:webHidden/>
+              </w:rPr>
+            </w:r>
+            <w:r>
+              <w:rPr>
+                <w:noProof/>
+                <w:webHidden/>
+              </w:rPr>
+              <w:fldChar w:fldCharType="separate"/>
+            </w:r>
+            <w:r>
+              <w:rPr>
+                <w:noProof/>
+                <w:webHidden/>
+              </w:rPr>
+              <w:t>2</w:t>
+            </w:r>
+            <w:r>
+              <w:rPr>
+                <w:noProof/>
+                <w:webHidden/>
+              </w:rPr>
+              <w:fldChar w:fldCharType="end"/>
+            </w:r>
+          </w:hyperlink>
+        </w:p>
+        <w:p>
+          <w:pPr>
+            <w:pStyle w:val="TOC1"/>
+            <w:tabs>
+              <w:tab w:val="right" w:leader="dot" w:pos="9016"/>
+            </w:tabs>
+            <w:rPr>
+              <w:rFonts w:eastAsiaTheme="minorEastAsia"/>
+              <w:noProof/>
+              <w:sz w:val="24"/>
+              <w:szCs w:val="24"/>
+              <w:lang w:eastAsia="en-GB"/>
+            </w:rPr>
+          </w:pPr>
+          <w:hyperlink w:anchor="_Toc196987288" w:history="1">
+            <w:r>
+              <w:rPr>
+                <w:rStyle w:val="Hyperlink"/>
+                <w:noProof/>
+              </w:rPr>
+              <w:t>4 Task Three: Design of the Solution</w:t>
+            </w:r>
+            <w:r>
+              <w:rPr>
+                <w:noProof/>
+                <w:webHidden/>
+              </w:rPr>
+              <w:tab/>
+            </w:r>
+            <w:r>
+              <w:rPr>
+                <w:noProof/>
+                <w:webHidden/>
+              </w:rPr>
+              <w:fldChar w:fldCharType="begin"/>
+            </w:r>
+            <w:r>
+              <w:rPr>
+                <w:noProof/>
+                <w:webHidden/>
+              </w:rPr>
+              <w:instrText xml:space="preserve"> PAGEREF _Toc196987288 \h </w:instrText>
+            </w:r>
+            <w:r>
+              <w:rPr>
+                <w:noProof/>
+                <w:webHidden/>
+              </w:rPr>
+            </w:r>
+            <w:r>
+              <w:rPr>
+                <w:noProof/>
+                <w:webHidden/>
+              </w:rPr>
+              <w:fldChar w:fldCharType="separate"/>
+            </w:r>
+            <w:r>
+              <w:rPr>
+                <w:noProof/>
+                <w:webHidden/>
+              </w:rPr>
+              <w:t>4</w:t>
+            </w:r>
+            <w:r>
+              <w:rPr>
+                <w:noProof/>
+                <w:webHidden/>
+              </w:rPr>
+              <w:fldChar w:fldCharType="end"/>
+            </w:r>
+          </w:hyperlink>
+        </w:p>
+        <w:p>
+          <w:pPr>
+            <w:pStyle w:val="TOC1"/>
+            <w:tabs>
+              <w:tab w:val="right" w:leader="dot" w:pos="9016"/>
+            </w:tabs>
+            <w:rPr>
+              <w:rFonts w:eastAsiaTheme="minorEastAsia"/>
+              <w:noProof/>
+              <w:sz w:val="24"/>
+              <w:szCs w:val="24"/>
+              <w:lang w:eastAsia="en-GB"/>
+            </w:rPr>
+          </w:pPr>
+          <w:hyperlink w:anchor="_Toc196987289" w:history="1">
+            <w:r>
+              <w:rPr>
+                <w:rStyle w:val="Hyperlink"/>
+                <w:noProof/>
+              </w:rPr>
+              <w:t>5 Task four: Development of the solution</w:t>
+            </w:r>
+            <w:r>
+              <w:rPr>
+                <w:noProof/>
+                <w:webHidden/>
+              </w:rPr>
+              <w:tab/>
+            </w:r>
+            <w:r>
+              <w:rPr>
+                <w:noProof/>
+                <w:webHidden/>
+              </w:rPr>
+              <w:fldChar w:fldCharType="begin"/>
+            </w:r>
+            <w:r>
+              <w:rPr>
+                <w:noProof/>
+                <w:webHidden/>
+              </w:rPr>
+              <w:instrText xml:space="preserve"> PAGEREF _Toc196987289 \h </w:instrText>
+            </w:r>
+            <w:r>
+              <w:rPr>
+                <w:noProof/>
+                <w:webHidden/>
+              </w:rPr>
+            </w:r>
+            <w:r>
+              <w:rPr>
+                <w:noProof/>
+                <w:webHidden/>
+              </w:rPr>
+              <w:fldChar w:fldCharType="separate"/>
+            </w:r>
+            <w:r>
+              <w:rPr>
+                <w:noProof/>
+                <w:webHidden/>
+              </w:rPr>
+              <w:t>5</w:t>
+            </w:r>
+            <w:r>
+              <w:rPr>
+                <w:noProof/>
+                <w:webHidden/>
+              </w:rPr>
+              <w:fldChar w:fldCharType="end"/>
+            </w:r>
+          </w:hyperlink>
+        </w:p>
+        <w:p>
+          <w:pPr>
+            <w:pStyle w:val="TOC1"/>
+            <w:tabs>
+              <w:tab w:val="right" w:leader="dot" w:pos="9016"/>
+            </w:tabs>
+            <w:rPr>
+              <w:rFonts w:eastAsiaTheme="minorEastAsia"/>
+              <w:noProof/>
+              <w:sz w:val="24"/>
+              <w:szCs w:val="24"/>
+              <w:lang w:eastAsia="en-GB"/>
+            </w:rPr>
+          </w:pPr>
+          <w:hyperlink w:anchor="_Toc196987290" w:history="1">
+            <w:r>
+              <w:rPr>
+                <w:rStyle w:val="Hyperlink"/>
+                <w:noProof/>
+              </w:rPr>
+              <w:t>6 Task 5: Video demonstration</w:t>
+            </w:r>
+            <w:r>
+              <w:rPr>
+                <w:noProof/>
+                <w:webHidden/>
+              </w:rPr>
+              <w:tab/>
+            </w:r>
+            <w:r>
+              <w:rPr>
+                <w:noProof/>
+                <w:webHidden/>
+              </w:rPr>
+              <w:fldChar w:fldCharType="begin"/>
+            </w:r>
+            <w:r>
+              <w:rPr>
+                <w:noProof/>
+                <w:webHidden/>
+              </w:rPr>
+              <w:instrText xml:space="preserve"> PAGEREF _Toc196987290 \h </w:instrText>
+            </w:r>
+            <w:r>
+              <w:rPr>
+                <w:noProof/>
+                <w:webHidden/>
+              </w:rPr>
+            </w:r>
+            <w:r>
+              <w:rPr>
+                <w:noProof/>
+                <w:webHidden/>
+              </w:rPr>
+              <w:fldChar w:fldCharType="separate"/>
+            </w:r>
+            <w:r>
+              <w:rPr>
+                <w:noProof/>
+                <w:webHidden/>
+              </w:rPr>
+              <w:t>8</w:t>
+            </w:r>
+            <w:r>
+              <w:rPr>
+                <w:noProof/>
+                <w:webHidden/>
+              </w:rPr>
+              <w:fldChar w:fldCharType="end"/>
+            </w:r>
+          </w:hyperlink>
+        </w:p>
+        <w:p>
+          <w:pPr>
+            <w:pStyle w:val="TOC1"/>
+            <w:tabs>
+              <w:tab w:val="right" w:leader="dot" w:pos="9016"/>
+            </w:tabs>
+            <w:rPr>
+              <w:rFonts w:eastAsiaTheme="minorEastAsia"/>
+              <w:noProof/>
+              <w:sz w:val="24"/>
+              <w:szCs w:val="24"/>
+              <w:lang w:eastAsia="en-GB"/>
+            </w:rPr>
+          </w:pPr>
+          <w:hyperlink w:anchor="_Toc196987291" w:history="1">
+            <w:r>
+              <w:rPr>
+                <w:rStyle w:val="Hyperlink"/>
+                <w:noProof/>
+              </w:rPr>
+              <w:t>7 Task Six: Social, Economic and Ethical issues</w:t>
+            </w:r>
+            <w:r>
+              <w:rPr>
+                <w:noProof/>
+                <w:webHidden/>
+              </w:rPr>
+              <w:tab/>
+            </w:r>
+            <w:r>
+              <w:rPr>
+                <w:noProof/>
+                <w:webHidden/>
+              </w:rPr>
+              <w:fldChar w:fldCharType="begin"/>
+            </w:r>
+            <w:r>
+              <w:rPr>
+                <w:noProof/>
+                <w:webHidden/>
+              </w:rPr>
+              <w:instrText xml:space="preserve"> PAGEREF _Toc196987291 \h </w:instrText>
+            </w:r>
+            <w:r>
+              <w:rPr>
+                <w:noProof/>
+                <w:webHidden/>
+              </w:rPr>
+            </w:r>
+            <w:r>
+              <w:rPr>
+                <w:noProof/>
+                <w:webHidden/>
+              </w:rPr>
+              <w:fldChar w:fldCharType="separate"/>
+            </w:r>
+            <w:r>
+              <w:rPr>
+                <w:noProof/>
+                <w:webHidden/>
+              </w:rPr>
+              <w:t>8</w:t>
+            </w:r>
+            <w:r>
+              <w:rPr>
+                <w:noProof/>
+                <w:webHidden/>
+              </w:rPr>
+              <w:fldChar w:fldCharType="end"/>
+            </w:r>
+          </w:hyperlink>
+        </w:p>
+        <w:p>
+          <w:pPr>
+            <w:pStyle w:val="TOC1"/>
+            <w:tabs>
+              <w:tab w:val="right" w:leader="dot" w:pos="9016"/>
+            </w:tabs>
+            <w:rPr>
+              <w:rFonts w:eastAsiaTheme="minorEastAsia"/>
+              <w:noProof/>
+              <w:sz w:val="24"/>
+              <w:szCs w:val="24"/>
+              <w:lang w:eastAsia="en-GB"/>
+            </w:rPr>
+          </w:pPr>
+          <w:hyperlink w:anchor="_Toc196987292" w:history="1">
+            <w:r>
+              <w:rPr>
+                <w:rStyle w:val="Hyperlink"/>
+                <w:noProof/>
+              </w:rPr>
+              <w:t>Conclusion</w:t>
+            </w:r>
+            <w:r>
+              <w:rPr>
+                <w:noProof/>
+                <w:webHidden/>
+              </w:rPr>
+              <w:tab/>
+            </w:r>
+            <w:r>
+              <w:rPr>
+                <w:noProof/>
+                <w:webHidden/>
+              </w:rPr>
+              <w:fldChar w:fldCharType="begin"/>
+            </w:r>
+            <w:r>
+              <w:rPr>
+                <w:noProof/>
+                <w:webHidden/>
+              </w:rPr>
+              <w:instrText xml:space="preserve"> PAGEREF _Toc196987292 \h </w:instrText>
+            </w:r>
+            <w:r>
+              <w:rPr>
+                <w:noProof/>
+                <w:webHidden/>
+              </w:rPr>
+            </w:r>
+            <w:r>
+              <w:rPr>
+                <w:noProof/>
+                <w:webHidden/>
+              </w:rPr>
+              <w:fldChar w:fldCharType="separate"/>
+            </w:r>
+            <w:r>
+              <w:rPr>
+                <w:noProof/>
+                <w:webHidden/>
+              </w:rPr>
+              <w:t>9</w:t>
+            </w:r>
+            <w:r>
+              <w:rPr>
+                <w:noProof/>
+                <w:webHidden/>
+              </w:rPr>
+              <w:fldChar w:fldCharType="end"/>
+            </w:r>
+          </w:hyperlink>
+        </w:p>
+        <w:p>
+          <w:r>
+            <w:rPr>
+              <w:b/>
+              <w:bCs/>
+              <w:noProof/>
+            </w:rPr>
+            <w:fldChar w:fldCharType="end"/>
+          </w:r>
+        </w:p>
+      </w:sdtContent>
+    </w:sdt>
+    <w:p>
+      <w:pPr>
+        <w:rPr>
+          <w:rFonts w:ascii="Times New Roman" w:hAnsi="Times New Roman" w:cs="Times New Roman"/>
+        </w:rPr>
+      </w:pPr>
+      <w:r>
+        <w:rPr>
+          <w:rFonts w:ascii="Times New Roman" w:hAnsi="Times New Roman" w:cs="Times New Roman"/>
+        </w:rPr>
+        <w:br w:type="page"/>
+      </w:r>
+    </w:p>
+    <w:p>
+      <w:pPr>
+        <w:pStyle w:val="Heading1"/>
+      </w:pPr>
+      <w:bookmarkStart w:id="0" w:name="_Toc196987285"/>
+      <w:r>
         <w:lastRenderedPageBreak/>
-        <w:t>1</w:t>
-      </w:r>
-      <w:r>
-        <w:rPr>
-          <w:rFonts w:ascii="Times New Roman" w:hAnsi="Times New Roman" w:cs="Times New Roman"/>
-          <w:sz w:val="24"/>
-          <w:szCs w:val="24"/>
-        </w:rPr>
-        <w:t xml:space="preserve"> </w:t>
-      </w:r>
-      <w:r>
+        <w:t>1 Introduction</w:t>
+      </w:r>
+      <w:bookmarkEnd w:id="0"/>
+    </w:p>
+    <w:p>
+      <w:pPr>
+        <w:rPr>
+          <w:rFonts w:ascii="Times New Roman" w:hAnsi="Times New Roman" w:cs="Times New Roman"/>
+          <w:sz w:val="24"/>
+          <w:szCs w:val="24"/>
+        </w:rPr>
+      </w:pPr>
+      <w:r>
+        <w:rPr>
+          <w:rFonts w:ascii="Times New Roman" w:hAnsi="Times New Roman" w:cs="Times New Roman"/>
+          <w:sz w:val="24"/>
+          <w:szCs w:val="24"/>
+        </w:rPr>
+        <w:t xml:space="preserve">In recent years, the integration of Internet of Things (IoT) technologies into urban infrastructure has significantly advanced the efficiency and sustainability of public services. Waste management, a critical aspect of urban living, stands to benefit greatly from these innovations. This report presents the design and implementation of a smart waste management solution developed as part of </w:t>
+      </w:r>
+      <w:r>
+        <w:rPr>
+          <w:rFonts w:ascii="Times New Roman" w:hAnsi="Times New Roman" w:cs="Times New Roman"/>
+          <w:sz w:val="24"/>
+          <w:szCs w:val="24"/>
+        </w:rPr>
+        <w:t>Teesside University Internet of Things</w:t>
+      </w:r>
+      <w:r>
+        <w:rPr>
+          <w:rFonts w:ascii="Times New Roman" w:hAnsi="Times New Roman" w:cs="Times New Roman"/>
+          <w:sz w:val="24"/>
+          <w:szCs w:val="24"/>
+        </w:rPr>
+        <w:t xml:space="preserve"> project.</w:t>
+      </w:r>
+    </w:p>
+    <w:p>
+      <w:pPr>
+        <w:rPr>
+          <w:rFonts w:ascii="Times New Roman" w:hAnsi="Times New Roman" w:cs="Times New Roman"/>
+          <w:sz w:val="24"/>
+          <w:szCs w:val="24"/>
+        </w:rPr>
+      </w:pPr>
+      <w:r>
+        <w:rPr>
+          <w:rFonts w:ascii="Times New Roman" w:hAnsi="Times New Roman" w:cs="Times New Roman"/>
+          <w:sz w:val="24"/>
+          <w:szCs w:val="24"/>
+        </w:rPr>
+        <w:t xml:space="preserve">The proposed system leverages a Raspberry Pi in conjunction with a pressure sensor, a proximity sensor, and a temperature and humidity sensor to monitor trash bin usage in real-time. By collecting and </w:t>
+      </w:r>
+      <w:r>
+        <w:rPr>
+          <w:rFonts w:ascii="Times New Roman" w:hAnsi="Times New Roman" w:cs="Times New Roman"/>
+          <w:sz w:val="24"/>
+          <w:szCs w:val="24"/>
+        </w:rPr>
+        <w:t>analysing</w:t>
+      </w:r>
+      <w:r>
+        <w:rPr>
+          <w:rFonts w:ascii="Times New Roman" w:hAnsi="Times New Roman" w:cs="Times New Roman"/>
+          <w:sz w:val="24"/>
+          <w:szCs w:val="24"/>
+        </w:rPr>
+        <w:t xml:space="preserve"> data from these sensors, the system can predict the fill levels of individual bins using Machine Learning algorithms. This predictive capability enables the creation of optimized bin collection routes based on postcodes, thereby improving collection efficiency and reducing operational costs and environmental impact.</w:t>
+      </w:r>
+    </w:p>
+    <w:p>
+      <w:pPr>
+        <w:rPr>
+          <w:rFonts w:ascii="Times New Roman" w:hAnsi="Times New Roman" w:cs="Times New Roman"/>
+          <w:sz w:val="24"/>
+          <w:szCs w:val="24"/>
+        </w:rPr>
+      </w:pPr>
+      <w:r>
+        <w:rPr>
+          <w:rFonts w:ascii="Times New Roman" w:hAnsi="Times New Roman" w:cs="Times New Roman"/>
+          <w:sz w:val="24"/>
+          <w:szCs w:val="24"/>
+        </w:rPr>
+        <w:t xml:space="preserve">Developed collaboratively by a team </w:t>
+      </w:r>
+      <w:r>
+        <w:rPr>
+          <w:rFonts w:ascii="Times New Roman" w:hAnsi="Times New Roman" w:cs="Times New Roman"/>
+          <w:sz w:val="24"/>
+          <w:szCs w:val="24"/>
+        </w:rPr>
+        <w:t>composed of Andrea Butera, Kuno De-Leeuw Kent and Mark Ditchburn</w:t>
+      </w:r>
+      <w:r>
+        <w:rPr>
+          <w:rFonts w:ascii="Times New Roman" w:hAnsi="Times New Roman" w:cs="Times New Roman"/>
+          <w:sz w:val="24"/>
+          <w:szCs w:val="24"/>
+        </w:rPr>
+        <w:t>, this project demonstrates the potential of combining IoT hardware with intelligent data analysis to address real-world urban challenges. The following sections detail the system architecture, hardware and software components, data analysis methods, and the results of initial testing and evaluation.</w:t>
+      </w:r>
+    </w:p>
+    <w:p>
+      <w:pPr>
+        <w:rPr>
+          <w:rFonts w:ascii="Times New Roman" w:hAnsi="Times New Roman" w:cs="Times New Roman"/>
+          <w:sz w:val="24"/>
+          <w:szCs w:val="24"/>
+        </w:rPr>
+      </w:pPr>
+    </w:p>
+    <w:p>
+      <w:pPr>
+        <w:pStyle w:val="Heading1"/>
+      </w:pPr>
+      <w:bookmarkStart w:id="1" w:name="_Toc196987286"/>
+      <w:r>
+        <w:t>2 Task one: Problem Identification</w:t>
+      </w:r>
+      <w:bookmarkEnd w:id="1"/>
+    </w:p>
+    <w:p>
+      <w:pPr>
         <w:rPr>
           <w:rFonts w:ascii="Times New Roman" w:hAnsi="Times New Roman" w:cs="Times New Roman"/>
           <w:b/>
@@ -230,147 +863,6 @@
           <w:sz w:val="24"/>
           <w:szCs w:val="24"/>
         </w:rPr>
-        <w:t>Introduction</w:t>
-      </w:r>
-    </w:p>
-    <w:p>
-      <w:pPr>
-        <w:rPr>
-          <w:rFonts w:ascii="Times New Roman" w:hAnsi="Times New Roman" w:cs="Times New Roman"/>
-          <w:sz w:val="24"/>
-          <w:szCs w:val="24"/>
-        </w:rPr>
-      </w:pPr>
-      <w:r>
-        <w:rPr>
-          <w:rFonts w:ascii="Times New Roman" w:hAnsi="Times New Roman" w:cs="Times New Roman"/>
-          <w:sz w:val="24"/>
-          <w:szCs w:val="24"/>
-        </w:rPr>
-        <w:t xml:space="preserve">In recent years, the integration of Internet of Things (IoT) technologies into urban infrastructure has significantly advanced the efficiency and sustainability of public services. Waste management, a critical aspect of urban living, stands to benefit greatly from these innovations. This report presents the design and implementation of a smart waste management solution developed as part of </w:t>
-      </w:r>
-      <w:r>
-        <w:rPr>
-          <w:rFonts w:ascii="Times New Roman" w:hAnsi="Times New Roman" w:cs="Times New Roman"/>
-          <w:sz w:val="24"/>
-          <w:szCs w:val="24"/>
-        </w:rPr>
-        <w:t>Teesside University Internet of Things</w:t>
-      </w:r>
-      <w:r>
-        <w:rPr>
-          <w:rFonts w:ascii="Times New Roman" w:hAnsi="Times New Roman" w:cs="Times New Roman"/>
-          <w:sz w:val="24"/>
-          <w:szCs w:val="24"/>
-        </w:rPr>
-        <w:t xml:space="preserve"> project.</w:t>
-      </w:r>
-    </w:p>
-    <w:p>
-      <w:pPr>
-        <w:rPr>
-          <w:rFonts w:ascii="Times New Roman" w:hAnsi="Times New Roman" w:cs="Times New Roman"/>
-          <w:sz w:val="24"/>
-          <w:szCs w:val="24"/>
-        </w:rPr>
-      </w:pPr>
-      <w:r>
-        <w:rPr>
-          <w:rFonts w:ascii="Times New Roman" w:hAnsi="Times New Roman" w:cs="Times New Roman"/>
-          <w:sz w:val="24"/>
-          <w:szCs w:val="24"/>
-        </w:rPr>
-        <w:t xml:space="preserve">The proposed system leverages a Raspberry Pi in conjunction with a pressure sensor, a proximity sensor, and a temperature and humidity sensor to monitor trash bin usage in real-time. By collecting and </w:t>
-      </w:r>
-      <w:r>
-        <w:rPr>
-          <w:rFonts w:ascii="Times New Roman" w:hAnsi="Times New Roman" w:cs="Times New Roman"/>
-          <w:sz w:val="24"/>
-          <w:szCs w:val="24"/>
-        </w:rPr>
-        <w:t>analysing</w:t>
-      </w:r>
-      <w:r>
-        <w:rPr>
-          <w:rFonts w:ascii="Times New Roman" w:hAnsi="Times New Roman" w:cs="Times New Roman"/>
-          <w:sz w:val="24"/>
-          <w:szCs w:val="24"/>
-        </w:rPr>
-        <w:t xml:space="preserve"> data from these sensors, the system can predict the fill levels of individual bins using Machine Learning algorithms. This predictive capability enables the creation of optimized bin collection routes based on postcodes, thereby improving collection efficiency and reducing operational costs and environmental impact.</w:t>
-      </w:r>
-    </w:p>
-    <w:p>
-      <w:pPr>
-        <w:rPr>
-          <w:rFonts w:ascii="Times New Roman" w:hAnsi="Times New Roman" w:cs="Times New Roman"/>
-          <w:sz w:val="24"/>
-          <w:szCs w:val="24"/>
-        </w:rPr>
-      </w:pPr>
-      <w:r>
-        <w:rPr>
-          <w:rFonts w:ascii="Times New Roman" w:hAnsi="Times New Roman" w:cs="Times New Roman"/>
-          <w:sz w:val="24"/>
-          <w:szCs w:val="24"/>
-        </w:rPr>
-        <w:t xml:space="preserve">Developed collaboratively by a team </w:t>
-      </w:r>
-      <w:r>
-        <w:rPr>
-          <w:rFonts w:ascii="Times New Roman" w:hAnsi="Times New Roman" w:cs="Times New Roman"/>
-          <w:sz w:val="24"/>
-          <w:szCs w:val="24"/>
-        </w:rPr>
-        <w:t>composed of Andrea Butera, Kuno De-Leeuw Kent and Mark Ditchburn</w:t>
-      </w:r>
-      <w:r>
-        <w:rPr>
-          <w:rFonts w:ascii="Times New Roman" w:hAnsi="Times New Roman" w:cs="Times New Roman"/>
-          <w:sz w:val="24"/>
-          <w:szCs w:val="24"/>
-        </w:rPr>
-        <w:t>, this project demonstrates the potential of combining IoT hardware with intelligent data analysis to address real-world urban challenges. The following sections detail the system architecture, hardware and software components, data analysis methods, and the results of initial testing and evaluation.</w:t>
-      </w:r>
-    </w:p>
-    <w:p>
-      <w:pPr>
-        <w:rPr>
-          <w:rFonts w:ascii="Times New Roman" w:hAnsi="Times New Roman" w:cs="Times New Roman"/>
-          <w:sz w:val="24"/>
-          <w:szCs w:val="24"/>
-        </w:rPr>
-      </w:pPr>
-    </w:p>
-    <w:p>
-      <w:pPr>
-        <w:rPr>
-          <w:rFonts w:ascii="Times New Roman" w:hAnsi="Times New Roman" w:cs="Times New Roman"/>
-          <w:b/>
-          <w:bCs/>
-          <w:sz w:val="24"/>
-          <w:szCs w:val="24"/>
-        </w:rPr>
-      </w:pPr>
-      <w:r>
-        <w:rPr>
-          <w:rFonts w:ascii="Times New Roman" w:hAnsi="Times New Roman" w:cs="Times New Roman"/>
-          <w:b/>
-          <w:bCs/>
-          <w:sz w:val="24"/>
-          <w:szCs w:val="24"/>
-        </w:rPr>
-        <w:t>2 Task one: Problem Identification</w:t>
-      </w:r>
-    </w:p>
-    <w:p>
-      <w:pPr>
-        <w:rPr>
-          <w:rFonts w:ascii="Times New Roman" w:hAnsi="Times New Roman" w:cs="Times New Roman"/>
-          <w:b/>
-          <w:bCs/>
-          <w:sz w:val="24"/>
-          <w:szCs w:val="24"/>
-        </w:rPr>
       </w:pPr>
     </w:p>
     <w:p>
@@ -426,70 +918,36 @@
     </w:p>
     <w:p>
       <w:pPr>
-        <w:rPr>
-          <w:rFonts w:ascii="Times New Roman" w:hAnsi="Times New Roman" w:cs="Times New Roman"/>
-          <w:b/>
-          <w:bCs/>
-          <w:sz w:val="24"/>
-          <w:szCs w:val="24"/>
-        </w:rPr>
-      </w:pPr>
-      <w:r>
-        <w:rPr>
-          <w:rFonts w:ascii="Times New Roman" w:hAnsi="Times New Roman" w:cs="Times New Roman"/>
-          <w:b/>
-          <w:bCs/>
-          <w:sz w:val="24"/>
-          <w:szCs w:val="24"/>
-        </w:rPr>
+        <w:pStyle w:val="Heading1"/>
+      </w:pPr>
+      <w:bookmarkStart w:id="2" w:name="_Toc196987287"/>
+      <w:r>
         <w:t>3 Task two: Proposed IoT</w:t>
       </w:r>
       <w:r>
-        <w:rPr>
-          <w:rFonts w:ascii="Times New Roman" w:hAnsi="Times New Roman" w:cs="Times New Roman"/>
-          <w:b/>
-          <w:bCs/>
-          <w:sz w:val="24"/>
-          <w:szCs w:val="24"/>
-        </w:rPr>
         <w:t>-based</w:t>
       </w:r>
       <w:r>
-        <w:rPr>
-          <w:rFonts w:ascii="Times New Roman" w:hAnsi="Times New Roman" w:cs="Times New Roman"/>
-          <w:b/>
-          <w:bCs/>
-          <w:sz w:val="24"/>
-          <w:szCs w:val="24"/>
-        </w:rPr>
         <w:t xml:space="preserve"> Solution</w:t>
       </w:r>
-    </w:p>
-    <w:p>
-      <w:pPr>
-        <w:rPr>
-          <w:rFonts w:ascii="Times New Roman" w:hAnsi="Times New Roman" w:cs="Times New Roman"/>
-          <w:sz w:val="24"/>
-          <w:szCs w:val="24"/>
-        </w:rPr>
-      </w:pPr>
-      <w:r>
-        <w:rPr>
-          <w:rFonts w:ascii="Times New Roman" w:hAnsi="Times New Roman" w:cs="Times New Roman"/>
-          <w:sz w:val="24"/>
-          <w:szCs w:val="24"/>
-        </w:rPr>
-        <w:t>To address the inefficiencies inherent in traditional waste collection systems, this project proposes a smart bin monitoring and route optimisation solution based on Internet of Things (IoT) technology and Machine Learning. The system is designed to provide real-time data collection, predictive analytics, and intelligent routing for waste collection services.</w:t>
-      </w:r>
-    </w:p>
-    <w:p>
-      <w:pPr>
-        <w:rPr>
-          <w:rFonts w:ascii="Times New Roman" w:hAnsi="Times New Roman" w:cs="Times New Roman"/>
-          <w:sz w:val="24"/>
-          <w:szCs w:val="24"/>
-        </w:rPr>
-      </w:pPr>
+      <w:bookmarkEnd w:id="2"/>
+    </w:p>
+    <w:p>
+      <w:pPr>
+        <w:rPr>
+          <w:rFonts w:ascii="Times New Roman" w:hAnsi="Times New Roman" w:cs="Times New Roman"/>
+          <w:sz w:val="24"/>
+          <w:szCs w:val="24"/>
+        </w:rPr>
+      </w:pPr>
+      <w:r>
+        <w:rPr>
+          <w:rFonts w:ascii="Times New Roman" w:hAnsi="Times New Roman" w:cs="Times New Roman"/>
+          <w:sz w:val="24"/>
+          <w:szCs w:val="24"/>
+        </w:rPr>
+        <w:t xml:space="preserve">To address the inefficiencies inherent in traditional waste collection systems, this project proposes a smart bin monitoring and route optimisation solution based on Internet of Things </w:t>
+      </w:r>
       <w:r>
         <w:rPr>
           <w:rFonts w:ascii="Times New Roman" w:hAnsi="Times New Roman" w:cs="Times New Roman"/>
@@ -497,6 +955,23 @@
           <w:szCs w:val="24"/>
         </w:rPr>
         <w:lastRenderedPageBreak/>
+        <w:t>(IoT) technology and Machine Learning. The system is designed to provide real-time data collection, predictive analytics, and intelligent routing for waste collection services.</w:t>
+      </w:r>
+    </w:p>
+    <w:p>
+      <w:pPr>
+        <w:rPr>
+          <w:rFonts w:ascii="Times New Roman" w:hAnsi="Times New Roman" w:cs="Times New Roman"/>
+          <w:sz w:val="24"/>
+          <w:szCs w:val="24"/>
+        </w:rPr>
+      </w:pPr>
+      <w:r>
+        <w:rPr>
+          <w:rFonts w:ascii="Times New Roman" w:hAnsi="Times New Roman" w:cs="Times New Roman"/>
+          <w:sz w:val="24"/>
+          <w:szCs w:val="24"/>
+        </w:rPr>
         <w:t>The core of the solution is built around a Raspberry Pi, which serves as the central processing unit. It is connected to three key sensors:</w:t>
       </w:r>
     </w:p>
@@ -680,15 +1155,7 @@
           <w:sz w:val="24"/>
           <w:szCs w:val="24"/>
         </w:rPr>
-        <w:t xml:space="preserve">: </w:t>
-      </w:r>
-      <w:r>
-        <w:rPr>
-          <w:rFonts w:ascii="Times New Roman" w:hAnsi="Times New Roman" w:cs="Times New Roman"/>
-          <w:sz w:val="24"/>
-          <w:szCs w:val="24"/>
-        </w:rPr>
-        <w:t>This sensor provides 2cm to 400cm of non-contact measurement functionality with a ranging accuracy that can reach up to 3mm. Each HC-SR04 module includes an ultrasonic transmitter, a receiver and a control circuit.</w:t>
+        <w:t>: This sensor provides 2cm to 400cm of non-contact measurement functionality with a ranging accuracy that can reach up to 3mm. Each HC-SR04 module includes an ultrasonic transmitter, a receiver and a control circuit.</w:t>
       </w:r>
     </w:p>
     <w:p>
@@ -707,7 +1174,7 @@
         </w:rPr>
         <w:t>(</w:t>
       </w:r>
-      <w:hyperlink r:id="rId5" w:history="1">
+      <w:hyperlink r:id="rId7" w:history="1">
         <w:r>
           <w:rPr>
             <w:rStyle w:val="Hyperlink"/>
@@ -760,51 +1227,7 @@
           <w:sz w:val="24"/>
           <w:szCs w:val="24"/>
         </w:rPr>
-        <w:t xml:space="preserve">: </w:t>
-      </w:r>
-      <w:r>
-        <w:rPr>
-          <w:rFonts w:ascii="Times New Roman" w:hAnsi="Times New Roman" w:cs="Times New Roman"/>
-          <w:sz w:val="24"/>
-          <w:szCs w:val="24"/>
-        </w:rPr>
-        <w:t xml:space="preserve"> When the sensor is in a neutral state, the circuit remains open, and electricity is unable to pass from one wire to the other. A spacer is then affixed to this substrate to create a small separation between it and the second substrate, which is coated with a proprietary conductive ink. When force is applied to the sensor, its conductive substrate </w:t>
-      </w:r>
-      <w:proofErr w:type="gramStart"/>
-      <w:r>
-        <w:rPr>
-          <w:rFonts w:ascii="Times New Roman" w:hAnsi="Times New Roman" w:cs="Times New Roman"/>
-          <w:sz w:val="24"/>
-          <w:szCs w:val="24"/>
-        </w:rPr>
-        <w:t>makes contact with</w:t>
-      </w:r>
-      <w:proofErr w:type="gramEnd"/>
-      <w:r>
-        <w:rPr>
-          <w:rFonts w:ascii="Times New Roman" w:hAnsi="Times New Roman" w:cs="Times New Roman"/>
-          <w:sz w:val="24"/>
-          <w:szCs w:val="24"/>
-        </w:rPr>
-        <w:t xml:space="preserve"> printed circuit substrate, allowing electricity to flow from one wire to the other. The amount of electricity that </w:t>
-      </w:r>
-      <w:proofErr w:type="gramStart"/>
-      <w:r>
-        <w:rPr>
-          <w:rFonts w:ascii="Times New Roman" w:hAnsi="Times New Roman" w:cs="Times New Roman"/>
-          <w:sz w:val="24"/>
-          <w:szCs w:val="24"/>
-        </w:rPr>
-        <w:t>is able to</w:t>
-      </w:r>
-      <w:proofErr w:type="gramEnd"/>
-      <w:r>
-        <w:rPr>
-          <w:rFonts w:ascii="Times New Roman" w:hAnsi="Times New Roman" w:cs="Times New Roman"/>
-          <w:sz w:val="24"/>
-          <w:szCs w:val="24"/>
-        </w:rPr>
-        <w:t xml:space="preserve"> flow within the circuit depends on the pressure exerted on the FSR, as greater pressure brings more of the conductive material in contact with the wires and ups the electrical output in a predictable way, allowing them to detect changes in force as well.</w:t>
+        <w:t>:  When the sensor is in a neutral state, the circuit remains open, and electricity is unable to pass from one wire to the other. A spacer is then affixed to this substrate to create a small separation between it and the second substrate, which is coated with a proprietary conductive ink. When force is applied to the sensor, its conductive substrate makes contact with printed circuit substrate, allowing electricity to flow from one wire to the other. The amount of electricity that is able to flow within the circuit depends on the pressure exerted on the FSR, as greater pressure brings more of the conductive material in contact with the wires and ups the electrical output in a predictable way, allowing them to detect changes in force as well.</w:t>
       </w:r>
     </w:p>
     <w:p>
@@ -823,7 +1246,7 @@
         </w:rPr>
         <w:t>(</w:t>
       </w:r>
-      <w:hyperlink r:id="rId6" w:history="1">
+      <w:hyperlink r:id="rId8" w:history="1">
         <w:r>
           <w:rPr>
             <w:rStyle w:val="Hyperlink"/>
@@ -868,7 +1291,6 @@
           <w:sz w:val="24"/>
           <w:szCs w:val="24"/>
         </w:rPr>
-        <w:lastRenderedPageBreak/>
         <w:t>3.3 DHT11 Temperature and Humidity sensor</w:t>
       </w:r>
       <w:r>
@@ -877,15 +1299,7 @@
           <w:sz w:val="24"/>
           <w:szCs w:val="24"/>
         </w:rPr>
-        <w:t xml:space="preserve">: </w:t>
-      </w:r>
-      <w:r>
-        <w:rPr>
-          <w:rFonts w:ascii="Times New Roman" w:hAnsi="Times New Roman" w:cs="Times New Roman"/>
-          <w:sz w:val="24"/>
-          <w:szCs w:val="24"/>
-        </w:rPr>
-        <w:t>DHT11 module featuring a temperature and humidity sensor with a calibrated digital output suitable for use with Arduino, Raspberry Pi and other development boards.</w:t>
+        <w:t>: DHT11 module featuring a temperature and humidity sensor with a calibrated digital output suitable for use with Arduino, Raspberry Pi and other development boards.</w:t>
       </w:r>
     </w:p>
     <w:p>
@@ -904,7 +1318,7 @@
         </w:rPr>
         <w:t>(</w:t>
       </w:r>
-      <w:hyperlink r:id="rId7" w:history="1">
+      <w:hyperlink r:id="rId9" w:history="1">
         <w:r>
           <w:rPr>
             <w:rStyle w:val="Hyperlink"/>
@@ -954,9 +1368,7 @@
         </w:rPr>
         <w:t xml:space="preserve"> (Kuno)</w:t>
       </w:r>
-    </w:p>
-    <w:p>
-      <w:pPr>
+      <w:r>
         <w:rPr>
           <w:rFonts w:ascii="Times New Roman" w:hAnsi="Times New Roman" w:cs="Times New Roman"/>
           <w:b/>
@@ -964,7 +1376,8 @@
           <w:sz w:val="24"/>
           <w:szCs w:val="24"/>
         </w:rPr>
-      </w:pPr>
+        <w:t>:</w:t>
+      </w:r>
     </w:p>
     <w:p>
       <w:pPr>
@@ -976,7 +1389,9 @@
           <w:szCs w:val="24"/>
         </w:rPr>
       </w:pPr>
-      <w:r>
+    </w:p>
+    <w:p>
+      <w:pPr>
         <w:rPr>
           <w:rFonts w:ascii="Times New Roman" w:hAnsi="Times New Roman" w:cs="Times New Roman"/>
           <w:b/>
@@ -984,27 +1399,10 @@
           <w:sz w:val="24"/>
           <w:szCs w:val="24"/>
         </w:rPr>
-        <w:t xml:space="preserve">3.5 Data Storage for analysis </w:t>
-      </w:r>
-    </w:p>
-    <w:p>
-      <w:pPr>
-        <w:rPr>
-          <w:rFonts w:ascii="Times New Roman" w:hAnsi="Times New Roman" w:cs="Times New Roman"/>
-          <w:sz w:val="24"/>
-          <w:szCs w:val="24"/>
-        </w:rPr>
-      </w:pPr>
-      <w:r>
-        <w:rPr>
-          <w:rFonts w:ascii="Times New Roman" w:hAnsi="Times New Roman" w:cs="Times New Roman"/>
-          <w:sz w:val="24"/>
-          <w:szCs w:val="24"/>
-        </w:rPr>
-        <w:t xml:space="preserve">Effective data storage and accessibility are fundamental to the performance of any IoT solution, particularly when real-time analysis and decision-making are involved. In this project, data generated by the pressure, proximity, and temperature and humidity sensors is transmitted and stored using </w:t>
-      </w:r>
-      <w:proofErr w:type="spellStart"/>
-      <w:r>
+      </w:pPr>
+    </w:p>
+    <w:p>
+      <w:pPr>
         <w:rPr>
           <w:rFonts w:ascii="Times New Roman" w:hAnsi="Times New Roman" w:cs="Times New Roman"/>
           <w:b/>
@@ -1012,79 +1410,7 @@
           <w:sz w:val="24"/>
           <w:szCs w:val="24"/>
         </w:rPr>
-        <w:t>HiveMQ</w:t>
-      </w:r>
-      <w:proofErr w:type="spellEnd"/>
-      <w:r>
-        <w:rPr>
-          <w:rFonts w:ascii="Times New Roman" w:hAnsi="Times New Roman" w:cs="Times New Roman"/>
-          <w:sz w:val="24"/>
-          <w:szCs w:val="24"/>
-        </w:rPr>
-        <w:t>, a cloud-based MQTT broker designed to handle high volumes of sensor data with low latency.</w:t>
-      </w:r>
-    </w:p>
-    <w:p>
-      <w:pPr>
-        <w:rPr>
-          <w:rFonts w:ascii="Times New Roman" w:hAnsi="Times New Roman" w:cs="Times New Roman"/>
-          <w:sz w:val="24"/>
-          <w:szCs w:val="24"/>
-        </w:rPr>
-      </w:pPr>
-      <w:proofErr w:type="spellStart"/>
-      <w:r>
-        <w:rPr>
-          <w:rFonts w:ascii="Times New Roman" w:hAnsi="Times New Roman" w:cs="Times New Roman"/>
-          <w:sz w:val="24"/>
-          <w:szCs w:val="24"/>
-        </w:rPr>
-        <w:t>HiveMQ</w:t>
-      </w:r>
-      <w:proofErr w:type="spellEnd"/>
-      <w:r>
-        <w:rPr>
-          <w:rFonts w:ascii="Times New Roman" w:hAnsi="Times New Roman" w:cs="Times New Roman"/>
-          <w:sz w:val="24"/>
-          <w:szCs w:val="24"/>
-        </w:rPr>
-        <w:t xml:space="preserve"> serves as the central platform for receiving and managing the sensor data from multiple smart bins in real time. Each Raspberry Pi device is configured to publish sensor readings as MQTT messages to specific topics on the </w:t>
-      </w:r>
-      <w:proofErr w:type="spellStart"/>
-      <w:r>
-        <w:rPr>
-          <w:rFonts w:ascii="Times New Roman" w:hAnsi="Times New Roman" w:cs="Times New Roman"/>
-          <w:sz w:val="24"/>
-          <w:szCs w:val="24"/>
-        </w:rPr>
-        <w:t>HiveMQ</w:t>
-      </w:r>
-      <w:proofErr w:type="spellEnd"/>
-      <w:r>
-        <w:rPr>
-          <w:rFonts w:ascii="Times New Roman" w:hAnsi="Times New Roman" w:cs="Times New Roman"/>
-          <w:sz w:val="24"/>
-          <w:szCs w:val="24"/>
-        </w:rPr>
-        <w:t xml:space="preserve"> broker. This architecture ensures a scalable and reliable communication framework that supports multiple devices across various locations.</w:t>
-      </w:r>
-    </w:p>
-    <w:p>
-      <w:pPr>
-        <w:rPr>
-          <w:rFonts w:ascii="Times New Roman" w:hAnsi="Times New Roman" w:cs="Times New Roman"/>
-          <w:sz w:val="24"/>
-          <w:szCs w:val="24"/>
-        </w:rPr>
-      </w:pPr>
-      <w:r>
-        <w:rPr>
-          <w:rFonts w:ascii="Times New Roman" w:hAnsi="Times New Roman" w:cs="Times New Roman"/>
-          <w:sz w:val="24"/>
-          <w:szCs w:val="24"/>
-        </w:rPr>
-        <w:t xml:space="preserve">The stored data is then accessed by a custom-built </w:t>
-      </w:r>
+      </w:pPr>
       <w:r>
         <w:rPr>
           <w:rFonts w:ascii="Times New Roman" w:hAnsi="Times New Roman" w:cs="Times New Roman"/>
@@ -1093,54 +1419,26 @@
           <w:sz w:val="24"/>
           <w:szCs w:val="24"/>
         </w:rPr>
-        <w:t>web application</w:t>
-      </w:r>
-      <w:r>
-        <w:rPr>
-          <w:rFonts w:ascii="Times New Roman" w:hAnsi="Times New Roman" w:cs="Times New Roman"/>
-          <w:sz w:val="24"/>
-          <w:szCs w:val="24"/>
-        </w:rPr>
-        <w:t>, which retrieves the latest sensor values through MQTT subscriptions or via an integrated backend service. The application provides a user-friendly interface for monitoring current bin conditions and viewing historical data trends. Additionally, it integrates the data into a Machine Learning pipeline for predicting fill times and triggering alerts based on pre-set thresholds.</w:t>
-      </w:r>
-    </w:p>
-    <w:p>
-      <w:pPr>
-        <w:rPr>
-          <w:rFonts w:ascii="Times New Roman" w:hAnsi="Times New Roman" w:cs="Times New Roman"/>
-          <w:sz w:val="24"/>
-          <w:szCs w:val="24"/>
-        </w:rPr>
-      </w:pPr>
-      <w:r>
-        <w:rPr>
-          <w:rFonts w:ascii="Times New Roman" w:hAnsi="Times New Roman" w:cs="Times New Roman"/>
-          <w:sz w:val="24"/>
-          <w:szCs w:val="24"/>
-        </w:rPr>
-        <w:t xml:space="preserve">This centralised approach to data storage and analysis ensures that the system remains responsive, robust, and capable of supporting advanced features such as route optimisation and environmental analysis. By leveraging </w:t>
-      </w:r>
-      <w:proofErr w:type="spellStart"/>
-      <w:r>
-        <w:rPr>
-          <w:rFonts w:ascii="Times New Roman" w:hAnsi="Times New Roman" w:cs="Times New Roman"/>
-          <w:sz w:val="24"/>
-          <w:szCs w:val="24"/>
-        </w:rPr>
-        <w:t>HiveMQ</w:t>
-      </w:r>
-      <w:proofErr w:type="spellEnd"/>
-      <w:r>
-        <w:rPr>
-          <w:rFonts w:ascii="Times New Roman" w:hAnsi="Times New Roman" w:cs="Times New Roman"/>
-          <w:sz w:val="24"/>
-          <w:szCs w:val="24"/>
-        </w:rPr>
-        <w:t>, the project benefits from secure, efficient, and real-time data handling, forming the backbone of the intelligent waste management system.</w:t>
-      </w:r>
-    </w:p>
-    <w:p>
-      <w:pPr>
+        <w:t xml:space="preserve">3.5 Data Storage for analysis </w:t>
+      </w:r>
+    </w:p>
+    <w:p>
+      <w:pPr>
+        <w:rPr>
+          <w:rFonts w:ascii="Times New Roman" w:hAnsi="Times New Roman" w:cs="Times New Roman"/>
+          <w:sz w:val="24"/>
+          <w:szCs w:val="24"/>
+        </w:rPr>
+      </w:pPr>
+      <w:r>
+        <w:rPr>
+          <w:rFonts w:ascii="Times New Roman" w:hAnsi="Times New Roman" w:cs="Times New Roman"/>
+          <w:sz w:val="24"/>
+          <w:szCs w:val="24"/>
+        </w:rPr>
+        <w:t xml:space="preserve">Effective data storage and accessibility are fundamental to the performance of any IoT solution, particularly when real-time analysis and decision-making are involved. In this project, data generated by the pressure, proximity, and temperature and humidity sensors is transmitted and stored using </w:t>
+      </w:r>
+      <w:r>
         <w:rPr>
           <w:rFonts w:ascii="Times New Roman" w:hAnsi="Times New Roman" w:cs="Times New Roman"/>
           <w:b/>
@@ -1148,7 +1446,50 @@
           <w:sz w:val="24"/>
           <w:szCs w:val="24"/>
         </w:rPr>
-      </w:pPr>
+        <w:t>HiveMQ</w:t>
+      </w:r>
+      <w:r>
+        <w:rPr>
+          <w:rFonts w:ascii="Times New Roman" w:hAnsi="Times New Roman" w:cs="Times New Roman"/>
+          <w:sz w:val="24"/>
+          <w:szCs w:val="24"/>
+        </w:rPr>
+        <w:t>, a cloud-based MQTT broker designed to handle high volumes of sensor data with low latency.</w:t>
+      </w:r>
+    </w:p>
+    <w:p>
+      <w:pPr>
+        <w:rPr>
+          <w:rFonts w:ascii="Times New Roman" w:hAnsi="Times New Roman" w:cs="Times New Roman"/>
+          <w:sz w:val="24"/>
+          <w:szCs w:val="24"/>
+        </w:rPr>
+      </w:pPr>
+      <w:r>
+        <w:rPr>
+          <w:rFonts w:ascii="Times New Roman" w:hAnsi="Times New Roman" w:cs="Times New Roman"/>
+          <w:sz w:val="24"/>
+          <w:szCs w:val="24"/>
+        </w:rPr>
+        <w:t>HiveMQ serves as the central platform for receiving and managing the sensor data from multiple smart bins in real time. Each Raspberry Pi device is configured to publish sensor readings as MQTT messages to specific topics on the HiveMQ broker. This architecture ensures a scalable and reliable communication framework that supports multiple devices across various locations.</w:t>
+      </w:r>
+    </w:p>
+    <w:p>
+      <w:pPr>
+        <w:rPr>
+          <w:rFonts w:ascii="Times New Roman" w:hAnsi="Times New Roman" w:cs="Times New Roman"/>
+          <w:sz w:val="24"/>
+          <w:szCs w:val="24"/>
+        </w:rPr>
+      </w:pPr>
+      <w:r>
+        <w:rPr>
+          <w:rFonts w:ascii="Times New Roman" w:hAnsi="Times New Roman" w:cs="Times New Roman"/>
+          <w:sz w:val="24"/>
+          <w:szCs w:val="24"/>
+        </w:rPr>
+        <w:t xml:space="preserve">The stored data is then accessed by a custom-built </w:t>
+      </w:r>
       <w:r>
         <w:rPr>
           <w:rFonts w:ascii="Times New Roman" w:hAnsi="Times New Roman" w:cs="Times New Roman"/>
@@ -1157,8 +1498,43 @@
           <w:sz w:val="24"/>
           <w:szCs w:val="24"/>
         </w:rPr>
+        <w:t>web application</w:t>
+      </w:r>
+      <w:r>
+        <w:rPr>
+          <w:rFonts w:ascii="Times New Roman" w:hAnsi="Times New Roman" w:cs="Times New Roman"/>
+          <w:sz w:val="24"/>
+          <w:szCs w:val="24"/>
+        </w:rPr>
+        <w:t>, which retrieves the latest sensor values through MQTT subscriptions or via an integrated backend service. The application provides a user-friendly interface for monitoring current bin conditions and viewing historical data trends. Additionally, it integrates the data into a Machine Learning pipeline for predicting fill times and triggering alerts based on pre-set thresholds.</w:t>
+      </w:r>
+    </w:p>
+    <w:p>
+      <w:pPr>
+        <w:rPr>
+          <w:rFonts w:ascii="Times New Roman" w:hAnsi="Times New Roman" w:cs="Times New Roman"/>
+          <w:sz w:val="24"/>
+          <w:szCs w:val="24"/>
+        </w:rPr>
+      </w:pPr>
+      <w:r>
+        <w:rPr>
+          <w:rFonts w:ascii="Times New Roman" w:hAnsi="Times New Roman" w:cs="Times New Roman"/>
+          <w:sz w:val="24"/>
+          <w:szCs w:val="24"/>
+        </w:rPr>
+        <w:t>This centralised approach to data storage and analysis ensures that the system remains responsive, robust, and capable of supporting advanced features such as route optimisation and environmental analysis. By leveraging HiveMQ, the project benefits from secure, efficient, and real-time data handling, forming the backbone of the intelligent waste management system.</w:t>
+      </w:r>
+    </w:p>
+    <w:p>
+      <w:pPr>
+        <w:pStyle w:val="Heading1"/>
+      </w:pPr>
+      <w:bookmarkStart w:id="3" w:name="_Toc196987288"/>
+      <w:r>
         <w:t>4 Task Three: Design of the Solution</w:t>
       </w:r>
+      <w:bookmarkEnd w:id="3"/>
     </w:p>
     <w:p>
       <w:pPr>
@@ -1266,6 +1642,7 @@
           <w:sz w:val="24"/>
           <w:szCs w:val="24"/>
         </w:rPr>
+        <w:lastRenderedPageBreak/>
         <w:t>Due to hardware limitations, only a single Raspberry Pi was available for this project. This device was configured to function as one smart bin, collecting real-time data from connected sensors measuring waste weight (via a pressure sensor), fill level (via a proximity sensor), and environmental conditions (via a temperature and humidity sensor).</w:t>
       </w:r>
     </w:p>
@@ -1283,7 +1660,6 @@
           <w:sz w:val="24"/>
           <w:szCs w:val="24"/>
         </w:rPr>
-        <w:lastRenderedPageBreak/>
         <w:t xml:space="preserve">To simulate a realistic deployment across multiple bins, </w:t>
       </w:r>
       <w:r>
@@ -1340,43 +1716,7 @@
           <w:sz w:val="24"/>
           <w:szCs w:val="24"/>
         </w:rPr>
-        <w:t xml:space="preserve">The collected data—both real and simulated—was aggregated and processed using a custom algorithm designed to predict when bins </w:t>
-      </w:r>
-      <w:proofErr w:type="gramStart"/>
-      <w:r>
-        <w:rPr>
-          <w:rFonts w:ascii="Times New Roman" w:hAnsi="Times New Roman" w:cs="Times New Roman"/>
-          <w:sz w:val="24"/>
-          <w:szCs w:val="24"/>
-        </w:rPr>
-        <w:t>in a given</w:t>
-      </w:r>
-      <w:proofErr w:type="gramEnd"/>
-      <w:r>
-        <w:rPr>
-          <w:rFonts w:ascii="Times New Roman" w:hAnsi="Times New Roman" w:cs="Times New Roman"/>
-          <w:sz w:val="24"/>
-          <w:szCs w:val="24"/>
-        </w:rPr>
-        <w:t xml:space="preserve"> postcode would require emptying. The model analyses trends in bin fill levels, </w:t>
-      </w:r>
-      <w:proofErr w:type="gramStart"/>
-      <w:r>
-        <w:rPr>
-          <w:rFonts w:ascii="Times New Roman" w:hAnsi="Times New Roman" w:cs="Times New Roman"/>
-          <w:sz w:val="24"/>
-          <w:szCs w:val="24"/>
-        </w:rPr>
-        <w:t>taking into account</w:t>
-      </w:r>
-      <w:proofErr w:type="gramEnd"/>
-      <w:r>
-        <w:rPr>
-          <w:rFonts w:ascii="Times New Roman" w:hAnsi="Times New Roman" w:cs="Times New Roman"/>
-          <w:sz w:val="24"/>
-          <w:szCs w:val="24"/>
-        </w:rPr>
-        <w:t xml:space="preserve"> variables such as waste weight, proximity to the lid, and weather conditions, to estimate the time remaining until each bin reaches capacity.</w:t>
+        <w:t>The collected data—both real and simulated—was aggregated and processed using a custom algorithm designed to predict when bins in a given postcode would require emptying. The model analyses trends in bin fill levels, taking into account variables such as waste weight, proximity to the lid, and weather conditions, to estimate the time remaining until each bin reaches capacity.</w:t>
       </w:r>
     </w:p>
     <w:p>
@@ -1498,6 +1838,16 @@
     </w:p>
     <w:p>
       <w:pPr>
+        <w:pStyle w:val="Heading1"/>
+      </w:pPr>
+      <w:bookmarkStart w:id="4" w:name="_Toc196987289"/>
+      <w:r>
+        <w:t>5 Task four: Development of the solution</w:t>
+      </w:r>
+      <w:bookmarkEnd w:id="4"/>
+    </w:p>
+    <w:p>
+      <w:pPr>
         <w:rPr>
           <w:rFonts w:ascii="Times New Roman" w:hAnsi="Times New Roman" w:cs="Times New Roman"/>
           <w:b/>
@@ -1514,9 +1864,479 @@
           <w:sz w:val="24"/>
           <w:szCs w:val="24"/>
         </w:rPr>
-        <w:t>5 Task four: Development of the solution</w:t>
-      </w:r>
-    </w:p>
+        <w:t>5.1 Sensing process (Led by Kuno De-Leeuw Kent)</w:t>
+      </w:r>
+    </w:p>
+    <w:p>
+      <w:pPr>
+        <w:rPr>
+          <w:lang w:eastAsia="en-GB"/>
+        </w:rPr>
+      </w:pPr>
+      <w:r>
+        <w:rPr>
+          <w:lang w:eastAsia="en-GB"/>
+        </w:rPr>
+        <w:t>The sensing process is responsible for collecting real-time physical and environmental data from the smart bin using a set of dedicated sensors connected to a Raspberry Pi. These include:</w:t>
+      </w:r>
+    </w:p>
+    <w:p>
+      <w:pPr>
+        <w:rPr>
+          <w:lang w:eastAsia="en-GB"/>
+        </w:rPr>
+      </w:pPr>
+      <w:r>
+        <w:rPr>
+          <w:lang w:eastAsia="en-GB"/>
+        </w:rPr>
+        <w:t>Ultrasonic Sensor (HC-SR04)</w:t>
+      </w:r>
+      <w:r>
+        <w:rPr>
+          <w:lang w:eastAsia="en-GB"/>
+        </w:rPr>
+        <w:t>:</w:t>
+      </w:r>
+      <w:r>
+        <w:rPr>
+          <w:lang w:eastAsia="en-GB"/>
+        </w:rPr>
+        <w:t xml:space="preserve"> Measures fill level by calculating the distance to the waste inside the bin.</w:t>
+      </w:r>
+    </w:p>
+    <w:p>
+      <w:pPr>
+        <w:rPr>
+          <w:lang w:eastAsia="en-GB"/>
+        </w:rPr>
+      </w:pPr>
+      <w:r>
+        <w:rPr>
+          <w:lang w:eastAsia="en-GB"/>
+        </w:rPr>
+        <w:t>Load Cell via ADC (Force-Sensitive Resistor): Measures the bin’s weight and converts analog values using an exponential transformation to estimate mass.</w:t>
+      </w:r>
+    </w:p>
+    <w:p>
+      <w:pPr>
+        <w:rPr>
+          <w:lang w:eastAsia="en-GB"/>
+        </w:rPr>
+      </w:pPr>
+      <w:r>
+        <w:rPr>
+          <w:lang w:eastAsia="en-GB"/>
+        </w:rPr>
+        <w:t>DHT11 Sensor: Captures ambient temperature</w:t>
+      </w:r>
+      <w:r>
+        <w:rPr>
+          <w:lang w:eastAsia="en-GB"/>
+        </w:rPr>
+        <w:t xml:space="preserve"> </w:t>
+      </w:r>
+      <w:r>
+        <w:rPr>
+          <w:lang w:eastAsia="en-GB"/>
+        </w:rPr>
+        <w:t>and humidity using precise GPIO timing and bit-wise data extraction.</w:t>
+      </w:r>
+    </w:p>
+    <w:p>
+      <w:pPr>
+        <w:rPr>
+          <w:lang w:eastAsia="en-GB"/>
+        </w:rPr>
+      </w:pPr>
+    </w:p>
+    <w:p>
+      <w:pPr>
+        <w:rPr>
+          <w:lang w:eastAsia="en-GB"/>
+        </w:rPr>
+      </w:pPr>
+      <w:r>
+        <w:rPr>
+          <w:lang w:eastAsia="en-GB"/>
+        </w:rPr>
+        <w:t xml:space="preserve">To ensure reliable sensor integration, a custom-designed PCB Raspberry Pi shield was developed. This shield performs signal conditioning and provides clearly </w:t>
+      </w:r>
+      <w:r>
+        <w:rPr>
+          <w:lang w:eastAsia="en-GB"/>
+        </w:rPr>
+        <w:t xml:space="preserve">labelled and </w:t>
+      </w:r>
+      <w:r>
+        <w:rPr>
+          <w:lang w:eastAsia="en-GB"/>
+        </w:rPr>
+        <w:t>convenient connectors for each sensor (HC-SR04, DHT11, FSR), reducing wiring complexity and improving robustness. It also helps isolate and manage signal paths, ensuring accurate readings and easier deployment.</w:t>
+      </w:r>
+    </w:p>
+    <w:p>
+      <w:pPr>
+        <w:rPr>
+          <w:lang w:eastAsia="en-GB"/>
+        </w:rPr>
+      </w:pPr>
+      <w:r>
+        <w:rPr>
+          <w:noProof/>
+          <w:lang w:eastAsia="en-GB"/>
+        </w:rPr>
+        <w:drawing>
+          <wp:inline distT="0" distB="0" distL="0" distR="0" wp14:anchorId="75ABE1F8" wp14:editId="0EA2FC7A">
+            <wp:extent cx="2625754" cy="2196371"/>
+            <wp:effectExtent l="0" t="0" r="3175" b="1270"/>
+            <wp:docPr id="999503403" name="Picture 1"/>
+            <wp:cNvGraphicFramePr>
+              <a:graphicFrameLocks xmlns:a="http://schemas.openxmlformats.org/drawingml/2006/main" noChangeAspect="1"/>
+            </wp:cNvGraphicFramePr>
+            <a:graphic xmlns:a="http://schemas.openxmlformats.org/drawingml/2006/main">
+              <a:graphicData uri="http://schemas.openxmlformats.org/drawingml/2006/picture">
+                <pic:pic xmlns:pic="http://schemas.openxmlformats.org/drawingml/2006/picture">
+                  <pic:nvPicPr>
+                    <pic:cNvPr id="999503403" name="Picture 999503403"/>
+                    <pic:cNvPicPr/>
+                  </pic:nvPicPr>
+                  <pic:blipFill>
+                    <a:blip r:embed="rId10" cstate="print">
+                      <a:extLst>
+                        <a:ext uri="{28A0092B-C50C-407E-A947-70E740481C1C}">
+                          <a14:useLocalDpi xmlns:a14="http://schemas.microsoft.com/office/drawing/2010/main" val="0"/>
+                        </a:ext>
+                      </a:extLst>
+                    </a:blip>
+                    <a:stretch>
+                      <a:fillRect/>
+                    </a:stretch>
+                  </pic:blipFill>
+                  <pic:spPr>
+                    <a:xfrm>
+                      <a:off x="0" y="0"/>
+                      <a:ext cx="2696953" cy="2255927"/>
+                    </a:xfrm>
+                    <a:prstGeom prst="rect">
+                      <a:avLst/>
+                    </a:prstGeom>
+                  </pic:spPr>
+                </pic:pic>
+              </a:graphicData>
+            </a:graphic>
+          </wp:inline>
+        </w:drawing>
+      </w:r>
+      <w:r>
+        <w:rPr>
+          <w:noProof/>
+          <w:lang w:eastAsia="en-GB"/>
+        </w:rPr>
+        <w:drawing>
+          <wp:inline distT="0" distB="0" distL="0" distR="0" wp14:anchorId="3FFF8036" wp14:editId="4B5B74F7">
+            <wp:extent cx="2776756" cy="2178398"/>
+            <wp:effectExtent l="0" t="0" r="5080" b="0"/>
+            <wp:docPr id="1248753445" name="Picture 2"/>
+            <wp:cNvGraphicFramePr>
+              <a:graphicFrameLocks xmlns:a="http://schemas.openxmlformats.org/drawingml/2006/main" noChangeAspect="1"/>
+            </wp:cNvGraphicFramePr>
+            <a:graphic xmlns:a="http://schemas.openxmlformats.org/drawingml/2006/main">
+              <a:graphicData uri="http://schemas.openxmlformats.org/drawingml/2006/picture">
+                <pic:pic xmlns:pic="http://schemas.openxmlformats.org/drawingml/2006/picture">
+                  <pic:nvPicPr>
+                    <pic:cNvPr id="1248753445" name="Picture 1248753445"/>
+                    <pic:cNvPicPr/>
+                  </pic:nvPicPr>
+                  <pic:blipFill>
+                    <a:blip r:embed="rId11" cstate="print">
+                      <a:extLst>
+                        <a:ext uri="{28A0092B-C50C-407E-A947-70E740481C1C}">
+                          <a14:useLocalDpi xmlns:a14="http://schemas.microsoft.com/office/drawing/2010/main" val="0"/>
+                        </a:ext>
+                      </a:extLst>
+                    </a:blip>
+                    <a:stretch>
+                      <a:fillRect/>
+                    </a:stretch>
+                  </pic:blipFill>
+                  <pic:spPr>
+                    <a:xfrm>
+                      <a:off x="0" y="0"/>
+                      <a:ext cx="2841204" cy="2228959"/>
+                    </a:xfrm>
+                    <a:prstGeom prst="rect">
+                      <a:avLst/>
+                    </a:prstGeom>
+                  </pic:spPr>
+                </pic:pic>
+              </a:graphicData>
+            </a:graphic>
+          </wp:inline>
+        </w:drawing>
+      </w:r>
+    </w:p>
+    <w:p>
+      <w:pPr>
+        <w:rPr>
+          <w:lang w:eastAsia="en-GB"/>
+        </w:rPr>
+      </w:pPr>
+      <w:r>
+        <w:rPr>
+          <w:lang w:eastAsia="en-GB"/>
+        </w:rPr>
+        <w:t>Sensor readings are structured using Python `dataclasses` (`SensorData`, `EnvironmentData`) and collected in two concurrent loops:</w:t>
+      </w:r>
+    </w:p>
+    <w:p>
+      <w:pPr>
+        <w:rPr>
+          <w:lang w:eastAsia="en-GB"/>
+        </w:rPr>
+      </w:pPr>
+      <w:r>
+        <w:rPr>
+          <w:lang w:eastAsia="en-GB"/>
+        </w:rPr>
+        <w:t>- `sensor_loop()`: Sends bin fill level, weight, and calculated density every 5 minutes.</w:t>
+      </w:r>
+    </w:p>
+    <w:p>
+      <w:pPr>
+        <w:rPr>
+          <w:lang w:eastAsia="en-GB"/>
+        </w:rPr>
+      </w:pPr>
+      <w:r>
+        <w:rPr>
+          <w:lang w:eastAsia="en-GB"/>
+        </w:rPr>
+        <w:t>- `weather_loop()`: Sends temperature and humidity every 15 minutes.</w:t>
+      </w:r>
+    </w:p>
+    <w:p>
+      <w:pPr>
+        <w:rPr>
+          <w:lang w:eastAsia="en-GB"/>
+        </w:rPr>
+      </w:pPr>
+      <w:r>
+        <w:rPr>
+          <w:lang w:eastAsia="en-GB"/>
+        </w:rPr>
+        <w:t>This sensing process forms the foundation of the system’s data pipeline, enabling real-time waste monitoring and environmental tracking.</w:t>
+      </w:r>
+    </w:p>
+    <w:p>
+      <w:r>
+        <w:t>Physical Build of the System</w:t>
+      </w:r>
+      <w:r>
+        <w:t>:</w:t>
+      </w:r>
+    </w:p>
+    <w:p>
+      <w:r>
+        <w:rPr>
+          <w:noProof/>
+        </w:rPr>
+        <w:drawing>
+          <wp:inline distT="0" distB="0" distL="0" distR="0" wp14:anchorId="690AECCB" wp14:editId="6FFCABE5">
+            <wp:extent cx="5731510" cy="3246755"/>
+            <wp:effectExtent l="0" t="0" r="0" b="4445"/>
+            <wp:docPr id="1058349331" name="Picture 3"/>
+            <wp:cNvGraphicFramePr>
+              <a:graphicFrameLocks xmlns:a="http://schemas.openxmlformats.org/drawingml/2006/main" noChangeAspect="1"/>
+            </wp:cNvGraphicFramePr>
+            <a:graphic xmlns:a="http://schemas.openxmlformats.org/drawingml/2006/main">
+              <a:graphicData uri="http://schemas.openxmlformats.org/drawingml/2006/picture">
+                <pic:pic xmlns:pic="http://schemas.openxmlformats.org/drawingml/2006/picture">
+                  <pic:nvPicPr>
+                    <pic:cNvPr id="1058349331" name="Picture 1058349331"/>
+                    <pic:cNvPicPr/>
+                  </pic:nvPicPr>
+                  <pic:blipFill>
+                    <a:blip r:embed="rId12" cstate="print">
+                      <a:extLst>
+                        <a:ext uri="{28A0092B-C50C-407E-A947-70E740481C1C}">
+                          <a14:useLocalDpi xmlns:a14="http://schemas.microsoft.com/office/drawing/2010/main" val="0"/>
+                        </a:ext>
+                      </a:extLst>
+                    </a:blip>
+                    <a:stretch>
+                      <a:fillRect/>
+                    </a:stretch>
+                  </pic:blipFill>
+                  <pic:spPr>
+                    <a:xfrm>
+                      <a:off x="0" y="0"/>
+                      <a:ext cx="5731510" cy="3246755"/>
+                    </a:xfrm>
+                    <a:prstGeom prst="rect">
+                      <a:avLst/>
+                    </a:prstGeom>
+                  </pic:spPr>
+                </pic:pic>
+              </a:graphicData>
+            </a:graphic>
+          </wp:inline>
+        </w:drawing>
+      </w:r>
+    </w:p>
+    <w:p>
+      <w:r>
+        <w:lastRenderedPageBreak/>
+        <w:t xml:space="preserve">The smart bin's sensing system is housed within a custom-designed modular </w:t>
+      </w:r>
+      <w:r>
+        <w:t>suports</w:t>
+      </w:r>
+      <w:r>
+        <w:t xml:space="preserve">, as illustrated in the exploded CAD view above. The components are designed to be 3D-printable for ease of prototyping and replication, and they ensure secure mounting </w:t>
+      </w:r>
+      <w:r>
+        <w:t xml:space="preserve">. </w:t>
+      </w:r>
+      <w:r>
+        <w:t>The physical build includes the following key parts:</w:t>
+      </w:r>
+    </w:p>
+    <w:p>
+      <w:r>
+        <w:t xml:space="preserve">Main </w:t>
+      </w:r>
+      <w:r>
+        <w:t>Compute Platform (bottom middle)</w:t>
+      </w:r>
+      <w:r>
+        <w:t xml:space="preserve">: </w:t>
+      </w:r>
+    </w:p>
+    <w:p>
+      <w:r>
+        <w:t>This serves as the foundation for mounting the Raspberry Pi, custom PCB shield</w:t>
+      </w:r>
+      <w:r>
+        <w:t xml:space="preserve"> and for holding the ultrasonic sensor</w:t>
+      </w:r>
+      <w:r>
+        <w:t xml:space="preserve">. The </w:t>
+      </w:r>
+      <w:r>
+        <w:t xml:space="preserve">Platform </w:t>
+      </w:r>
+      <w:r>
+        <w:t xml:space="preserve">is designed with </w:t>
+      </w:r>
+      <w:r>
+        <w:t>external dovetail</w:t>
+      </w:r>
+      <w:r>
+        <w:t xml:space="preserve"> mounting points to securely hold </w:t>
+      </w:r>
+      <w:r>
+        <w:t>platform in place.</w:t>
+      </w:r>
+    </w:p>
+    <w:p>
+      <w:r>
+        <w:t xml:space="preserve">FSR </w:t>
+      </w:r>
+      <w:r>
+        <w:t>Platform Assembly</w:t>
+      </w:r>
+      <w:r>
+        <w:t xml:space="preserve"> (Top Right)</w:t>
+      </w:r>
+      <w:r>
+        <w:t xml:space="preserve">: </w:t>
+      </w:r>
+    </w:p>
+    <w:p>
+      <w:r>
+        <w:t>This circular base provide a platform for the bin to sit on</w:t>
+      </w:r>
+      <w:r>
+        <w:t>. The platform ensures even weight distribution from the bin contents above</w:t>
+      </w:r>
+      <w:r>
+        <w:t xml:space="preserve"> to be consintrated on the FSR. So that no matter the center of mass of the bin all the force will be registered.</w:t>
+      </w:r>
+    </w:p>
+    <w:p>
+      <w:r>
+        <w:rPr>
+          <w:noProof/>
+        </w:rPr>
+        <w:drawing>
+          <wp:inline distT="0" distB="0" distL="0" distR="0" wp14:anchorId="4A728AE7" wp14:editId="27E3FA0E">
+            <wp:extent cx="4392806" cy="3078760"/>
+            <wp:effectExtent l="0" t="0" r="1905" b="0"/>
+            <wp:docPr id="1034950301" name="Picture 4"/>
+            <wp:cNvGraphicFramePr>
+              <a:graphicFrameLocks xmlns:a="http://schemas.openxmlformats.org/drawingml/2006/main" noChangeAspect="1"/>
+            </wp:cNvGraphicFramePr>
+            <a:graphic xmlns:a="http://schemas.openxmlformats.org/drawingml/2006/main">
+              <a:graphicData uri="http://schemas.openxmlformats.org/drawingml/2006/picture">
+                <pic:pic xmlns:pic="http://schemas.openxmlformats.org/drawingml/2006/picture">
+                  <pic:nvPicPr>
+                    <pic:cNvPr id="1034950301" name="Picture 1034950301"/>
+                    <pic:cNvPicPr/>
+                  </pic:nvPicPr>
+                  <pic:blipFill>
+                    <a:blip r:embed="rId13" cstate="print">
+                      <a:extLst>
+                        <a:ext uri="{28A0092B-C50C-407E-A947-70E740481C1C}">
+                          <a14:useLocalDpi xmlns:a14="http://schemas.microsoft.com/office/drawing/2010/main" val="0"/>
+                        </a:ext>
+                      </a:extLst>
+                    </a:blip>
+                    <a:stretch>
+                      <a:fillRect/>
+                    </a:stretch>
+                  </pic:blipFill>
+                  <pic:spPr>
+                    <a:xfrm>
+                      <a:off x="0" y="0"/>
+                      <a:ext cx="4405523" cy="3087673"/>
+                    </a:xfrm>
+                    <a:prstGeom prst="rect">
+                      <a:avLst/>
+                    </a:prstGeom>
+                  </pic:spPr>
+                </pic:pic>
+              </a:graphicData>
+            </a:graphic>
+          </wp:inline>
+        </w:drawing>
+      </w:r>
+    </w:p>
+    <w:p>
+      <w:r>
+        <w:t>Notice in image above the top platform consintraits it’s force on the center point where FSR would mount.</w:t>
+      </w:r>
+    </w:p>
+    <w:p>
+      <w:r>
+        <w:t>Support Column</w:t>
+      </w:r>
+      <w:r>
+        <w:t xml:space="preserve"> (other item in photo)</w:t>
+      </w:r>
+      <w:r>
+        <w:t xml:space="preserve">: </w:t>
+      </w:r>
+    </w:p>
+    <w:p>
+      <w:r>
+        <w:t>Each part is designed with snap-fit joints for tool-free assembly, making the build process intuitive and modular. This physical design not only supports accurate sensor data acquisition but also ensures durability and ease of deployment</w:t>
+      </w:r>
+      <w:r>
+        <w:t>.</w:t>
+      </w:r>
+    </w:p>
+    <w:p/>
     <w:p>
       <w:pPr>
         <w:rPr>
@@ -1535,7 +2355,145 @@
           <w:sz w:val="24"/>
           <w:szCs w:val="24"/>
         </w:rPr>
-        <w:t>5.1 Sensing process (Led by Kuno De-Leeuw Kent)</w:t>
+        <w:t>5.2 Transport Layer (Led by Kuno De-Leeuw Kent)</w:t>
+      </w:r>
+    </w:p>
+    <w:p>
+      <w:pPr>
+        <w:rPr>
+          <w:lang w:eastAsia="en-GB"/>
+        </w:rPr>
+      </w:pPr>
+      <w:r>
+        <w:rPr>
+          <w:lang w:eastAsia="en-GB"/>
+        </w:rPr>
+        <w:t>The</w:t>
+      </w:r>
+      <w:r>
+        <w:rPr>
+          <w:lang w:eastAsia="en-GB"/>
+        </w:rPr>
+        <w:t xml:space="preserve"> </w:t>
+      </w:r>
+      <w:r>
+        <w:rPr>
+          <w:lang w:eastAsia="en-GB"/>
+        </w:rPr>
+        <w:t>transport layer facilitates efficient and secure transmission of sensor data from the edge device (Raspberry Pi) to the cloud. This is achieved using the MQTT protocol, which is ideal for IoT due to its low bandwidth requirements and publish/subscribe architecture.</w:t>
+      </w:r>
+      <w:r>
+        <w:rPr>
+          <w:lang w:eastAsia="en-GB"/>
+        </w:rPr>
+        <w:t xml:space="preserve"> These incude:</w:t>
+      </w:r>
+    </w:p>
+    <w:p>
+      <w:pPr>
+        <w:rPr>
+          <w:lang w:eastAsia="en-GB"/>
+        </w:rPr>
+      </w:pPr>
+      <w:r>
+        <w:rPr>
+          <w:lang w:eastAsia="en-GB"/>
+        </w:rPr>
+        <w:lastRenderedPageBreak/>
+        <w:t>MQTT Client: Configured with TLS encryption and authentication credentials to connect securely to a public HiveMQ broker.</w:t>
+      </w:r>
+    </w:p>
+    <w:p>
+      <w:pPr>
+        <w:rPr>
+          <w:lang w:eastAsia="en-GB"/>
+        </w:rPr>
+      </w:pPr>
+      <w:r>
+        <w:rPr>
+          <w:lang w:eastAsia="en-GB"/>
+        </w:rPr>
+        <w:t>Dynamic Topic Generation: MQTT topics are generated based on bin location (`Area/Street/House`) and data type (`Sensors`, `Environment`), allowing scalable multi-bin deployment.</w:t>
+      </w:r>
+    </w:p>
+    <w:p>
+      <w:pPr>
+        <w:rPr>
+          <w:lang w:eastAsia="en-GB"/>
+        </w:rPr>
+      </w:pPr>
+      <w:r>
+        <w:rPr>
+          <w:lang w:eastAsia="en-GB"/>
+        </w:rPr>
+        <w:t>Real-Time Publishing: JSON payloads of sensor data are published to MQTT topics from within the concurrent loops using `client.publish(...)`.</w:t>
+      </w:r>
+    </w:p>
+    <w:p>
+      <w:pPr>
+        <w:rPr>
+          <w:lang w:eastAsia="en-GB"/>
+        </w:rPr>
+      </w:pPr>
+      <w:r>
+        <w:rPr>
+          <w:noProof/>
+          <w:lang w:eastAsia="en-GB"/>
+        </w:rPr>
+        <w:drawing>
+          <wp:inline distT="0" distB="0" distL="0" distR="0" wp14:anchorId="581054FF" wp14:editId="3E2B8D99">
+            <wp:extent cx="5731510" cy="1835785"/>
+            <wp:effectExtent l="0" t="0" r="0" b="5715"/>
+            <wp:docPr id="2099374823" name="Picture 5"/>
+            <wp:cNvGraphicFramePr>
+              <a:graphicFrameLocks xmlns:a="http://schemas.openxmlformats.org/drawingml/2006/main" noChangeAspect="1"/>
+            </wp:cNvGraphicFramePr>
+            <a:graphic xmlns:a="http://schemas.openxmlformats.org/drawingml/2006/main">
+              <a:graphicData uri="http://schemas.openxmlformats.org/drawingml/2006/picture">
+                <pic:pic xmlns:pic="http://schemas.openxmlformats.org/drawingml/2006/picture">
+                  <pic:nvPicPr>
+                    <pic:cNvPr id="2099374823" name="Picture 2099374823"/>
+                    <pic:cNvPicPr/>
+                  </pic:nvPicPr>
+                  <pic:blipFill>
+                    <a:blip r:embed="rId14">
+                      <a:extLst>
+                        <a:ext uri="{28A0092B-C50C-407E-A947-70E740481C1C}">
+                          <a14:useLocalDpi xmlns:a14="http://schemas.microsoft.com/office/drawing/2010/main" val="0"/>
+                        </a:ext>
+                      </a:extLst>
+                    </a:blip>
+                    <a:stretch>
+                      <a:fillRect/>
+                    </a:stretch>
+                  </pic:blipFill>
+                  <pic:spPr>
+                    <a:xfrm>
+                      <a:off x="0" y="0"/>
+                      <a:ext cx="5731510" cy="1835785"/>
+                    </a:xfrm>
+                    <a:prstGeom prst="rect">
+                      <a:avLst/>
+                    </a:prstGeom>
+                  </pic:spPr>
+                </pic:pic>
+              </a:graphicData>
+            </a:graphic>
+          </wp:inline>
+        </w:drawing>
+      </w:r>
+    </w:p>
+    <w:p>
+      <w:pPr>
+        <w:rPr>
+          <w:lang w:eastAsia="en-GB"/>
+        </w:rPr>
+      </w:pPr>
+      <w:r>
+        <w:rPr>
+          <w:lang w:eastAsia="en-GB"/>
+        </w:rPr>
+        <w:t>The system runs MQTT communication alongside sensor reading using Python threading, ensuring real-time data transmission without blocking execution. The transport layer enables seamless integration with cloud services for storage, monitoring, and visualization of bin conditions.</w:t>
       </w:r>
     </w:p>
     <w:p>
@@ -1556,7 +2514,7 @@
           <w:sz w:val="24"/>
           <w:szCs w:val="24"/>
         </w:rPr>
-        <w:t>5.2 Transport Layer (Led by Kuno De-Leeuw Kent)</w:t>
+        <w:t>5.3 Cloud Integration (Led by Mark Ditchburn)</w:t>
       </w:r>
     </w:p>
     <w:p>
@@ -1577,11 +2535,9 @@
           <w:sz w:val="24"/>
           <w:szCs w:val="24"/>
         </w:rPr>
-        <w:t>5.3 Cloud Integration (Led by Mark Ditchburn)</w:t>
-      </w:r>
-    </w:p>
-    <w:p>
-      <w:pPr>
+        <w:t xml:space="preserve">5.4 </w:t>
+      </w:r>
+      <w:r>
         <w:rPr>
           <w:rFonts w:ascii="Times New Roman" w:hAnsi="Times New Roman" w:cs="Times New Roman"/>
           <w:b/>
@@ -1589,7 +2545,8 @@
           <w:sz w:val="24"/>
           <w:szCs w:val="24"/>
         </w:rPr>
-      </w:pPr>
+        <w:t>Machine Learning</w:t>
+      </w:r>
       <w:r>
         <w:rPr>
           <w:rFonts w:ascii="Times New Roman" w:hAnsi="Times New Roman" w:cs="Times New Roman"/>
@@ -1598,38 +2555,397 @@
           <w:sz w:val="24"/>
           <w:szCs w:val="24"/>
         </w:rPr>
-        <w:t>5.4 Ai Visualisation and Decision Making (Led by Andrea Butera)</w:t>
-      </w:r>
-    </w:p>
-    <w:p>
-      <w:pPr>
-        <w:rPr>
-          <w:rFonts w:ascii="Times New Roman" w:hAnsi="Times New Roman" w:cs="Times New Roman"/>
-          <w:sz w:val="24"/>
-          <w:szCs w:val="24"/>
-        </w:rPr>
-      </w:pPr>
-    </w:p>
-    <w:p>
-      <w:pPr>
-        <w:rPr>
-          <w:rFonts w:ascii="Times New Roman" w:hAnsi="Times New Roman" w:cs="Times New Roman"/>
-          <w:b/>
-          <w:bCs/>
-          <w:sz w:val="24"/>
-          <w:szCs w:val="24"/>
-        </w:rPr>
-      </w:pPr>
-      <w:r>
-        <w:rPr>
-          <w:rFonts w:ascii="Times New Roman" w:hAnsi="Times New Roman" w:cs="Times New Roman"/>
-          <w:b/>
-          <w:bCs/>
-          <w:sz w:val="24"/>
-          <w:szCs w:val="24"/>
-        </w:rPr>
+        <w:t xml:space="preserve"> Visualisation and Decision Making (Led by Andrea Butera)</w:t>
+      </w:r>
+    </w:p>
+    <w:p>
+      <w:pPr>
+        <w:rPr>
+          <w:rFonts w:ascii="Times New Roman" w:hAnsi="Times New Roman" w:cs="Times New Roman"/>
+          <w:sz w:val="24"/>
+          <w:szCs w:val="24"/>
+        </w:rPr>
+      </w:pPr>
+      <w:r>
+        <w:rPr>
+          <w:rFonts w:ascii="Times New Roman" w:hAnsi="Times New Roman" w:cs="Times New Roman"/>
+          <w:sz w:val="24"/>
+          <w:szCs w:val="24"/>
+        </w:rPr>
+        <w:t xml:space="preserve">The initial script idea is to predict when bins will reach full capacity basesd on historical data. Predictions are made using linear regression to estimate the fill rate and proximity to the bin lid over time. This algorithm turned out to be too complex to incorporate to our online webpage, but we consider implementing it in future iterations. </w:t>
+      </w:r>
+      <w:r>
+        <w:rPr>
+          <w:rFonts w:ascii="Times New Roman" w:hAnsi="Times New Roman" w:cs="Times New Roman"/>
+          <w:sz w:val="24"/>
+          <w:szCs w:val="24"/>
+        </w:rPr>
+        <w:br/>
+        <w:t>We have used mock data to train the model as we only had one raspberry Pi available. These are the results of the trained model before the webapp implementation:</w:t>
+      </w:r>
+    </w:p>
+    <w:p>
+      <w:pPr>
+        <w:rPr>
+          <w:rFonts w:ascii="Times New Roman" w:hAnsi="Times New Roman" w:cs="Times New Roman"/>
+          <w:sz w:val="24"/>
+          <w:szCs w:val="24"/>
+        </w:rPr>
+      </w:pPr>
+      <w:r>
+        <w:rPr>
+          <w:noProof/>
+        </w:rPr>
+        <w:lastRenderedPageBreak/>
+        <w:drawing>
+          <wp:inline distT="0" distB="0" distL="0" distR="0" wp14:anchorId="5C0333C7" wp14:editId="0F96C253">
+            <wp:extent cx="5731510" cy="3837940"/>
+            <wp:effectExtent l="0" t="0" r="2540" b="0"/>
+            <wp:docPr id="1552317791" name="Picture 3" descr="A screen shot of a graph&#10;&#10;AI-generated content may be incorrect."/>
+            <wp:cNvGraphicFramePr>
+              <a:graphicFrameLocks xmlns:a="http://schemas.openxmlformats.org/drawingml/2006/main" noChangeAspect="1"/>
+            </wp:cNvGraphicFramePr>
+            <a:graphic xmlns:a="http://schemas.openxmlformats.org/drawingml/2006/main">
+              <a:graphicData uri="http://schemas.openxmlformats.org/drawingml/2006/picture">
+                <pic:pic xmlns:pic="http://schemas.openxmlformats.org/drawingml/2006/picture">
+                  <pic:nvPicPr>
+                    <pic:cNvPr id="1552317791" name="Picture 3" descr="A screen shot of a graph&#10;&#10;AI-generated content may be incorrect."/>
+                    <pic:cNvPicPr>
+                      <a:picLocks noChangeAspect="1" noChangeArrowheads="1"/>
+                    </pic:cNvPicPr>
+                  </pic:nvPicPr>
+                  <pic:blipFill>
+                    <a:blip r:embed="rId15">
+                      <a:extLst>
+                        <a:ext uri="{28A0092B-C50C-407E-A947-70E740481C1C}">
+                          <a14:useLocalDpi xmlns:a14="http://schemas.microsoft.com/office/drawing/2010/main" val="0"/>
+                        </a:ext>
+                      </a:extLst>
+                    </a:blip>
+                    <a:srcRect/>
+                    <a:stretch>
+                      <a:fillRect/>
+                    </a:stretch>
+                  </pic:blipFill>
+                  <pic:spPr bwMode="auto">
+                    <a:xfrm>
+                      <a:off x="0" y="0"/>
+                      <a:ext cx="5731510" cy="3837940"/>
+                    </a:xfrm>
+                    <a:prstGeom prst="rect">
+                      <a:avLst/>
+                    </a:prstGeom>
+                    <a:noFill/>
+                    <a:ln>
+                      <a:noFill/>
+                    </a:ln>
+                  </pic:spPr>
+                </pic:pic>
+              </a:graphicData>
+            </a:graphic>
+          </wp:inline>
+        </w:drawing>
+      </w:r>
+      <w:r>
+        <w:rPr>
+          <w:noProof/>
+        </w:rPr>
+        <w:drawing>
+          <wp:inline distT="0" distB="0" distL="0" distR="0" wp14:anchorId="07653EE2" wp14:editId="0577539D">
+            <wp:extent cx="5731510" cy="3873500"/>
+            <wp:effectExtent l="0" t="0" r="2540" b="0"/>
+            <wp:docPr id="977003825" name="Picture 1" descr="A screenshot of a graph&#10;&#10;AI-generated content may be incorrect."/>
+            <wp:cNvGraphicFramePr>
+              <a:graphicFrameLocks xmlns:a="http://schemas.openxmlformats.org/drawingml/2006/main" noChangeAspect="1"/>
+            </wp:cNvGraphicFramePr>
+            <a:graphic xmlns:a="http://schemas.openxmlformats.org/drawingml/2006/main">
+              <a:graphicData uri="http://schemas.openxmlformats.org/drawingml/2006/picture">
+                <pic:pic xmlns:pic="http://schemas.openxmlformats.org/drawingml/2006/picture">
+                  <pic:nvPicPr>
+                    <pic:cNvPr id="977003825" name="Picture 1" descr="A screenshot of a graph&#10;&#10;AI-generated content may be incorrect."/>
+                    <pic:cNvPicPr>
+                      <a:picLocks noChangeAspect="1" noChangeArrowheads="1"/>
+                    </pic:cNvPicPr>
+                  </pic:nvPicPr>
+                  <pic:blipFill>
+                    <a:blip r:embed="rId16">
+                      <a:extLst>
+                        <a:ext uri="{28A0092B-C50C-407E-A947-70E740481C1C}">
+                          <a14:useLocalDpi xmlns:a14="http://schemas.microsoft.com/office/drawing/2010/main" val="0"/>
+                        </a:ext>
+                      </a:extLst>
+                    </a:blip>
+                    <a:srcRect/>
+                    <a:stretch>
+                      <a:fillRect/>
+                    </a:stretch>
+                  </pic:blipFill>
+                  <pic:spPr bwMode="auto">
+                    <a:xfrm>
+                      <a:off x="0" y="0"/>
+                      <a:ext cx="5731510" cy="3873500"/>
+                    </a:xfrm>
+                    <a:prstGeom prst="rect">
+                      <a:avLst/>
+                    </a:prstGeom>
+                    <a:noFill/>
+                    <a:ln>
+                      <a:noFill/>
+                    </a:ln>
+                  </pic:spPr>
+                </pic:pic>
+              </a:graphicData>
+            </a:graphic>
+          </wp:inline>
+        </w:drawing>
+      </w:r>
+      <w:r>
+        <w:rPr>
+          <w:noProof/>
+        </w:rPr>
+        <w:lastRenderedPageBreak/>
+        <w:drawing>
+          <wp:inline distT="0" distB="0" distL="0" distR="0" wp14:anchorId="01E64EB6" wp14:editId="7DDE4F0E">
+            <wp:extent cx="5731510" cy="3861435"/>
+            <wp:effectExtent l="0" t="0" r="2540" b="5715"/>
+            <wp:docPr id="1297920225" name="Picture 2" descr="A graph with lines and dots&#10;&#10;AI-generated content may be incorrect."/>
+            <wp:cNvGraphicFramePr>
+              <a:graphicFrameLocks xmlns:a="http://schemas.openxmlformats.org/drawingml/2006/main" noChangeAspect="1"/>
+            </wp:cNvGraphicFramePr>
+            <a:graphic xmlns:a="http://schemas.openxmlformats.org/drawingml/2006/main">
+              <a:graphicData uri="http://schemas.openxmlformats.org/drawingml/2006/picture">
+                <pic:pic xmlns:pic="http://schemas.openxmlformats.org/drawingml/2006/picture">
+                  <pic:nvPicPr>
+                    <pic:cNvPr id="1297920225" name="Picture 2" descr="A graph with lines and dots&#10;&#10;AI-generated content may be incorrect."/>
+                    <pic:cNvPicPr>
+                      <a:picLocks noChangeAspect="1" noChangeArrowheads="1"/>
+                    </pic:cNvPicPr>
+                  </pic:nvPicPr>
+                  <pic:blipFill>
+                    <a:blip r:embed="rId17">
+                      <a:extLst>
+                        <a:ext uri="{28A0092B-C50C-407E-A947-70E740481C1C}">
+                          <a14:useLocalDpi xmlns:a14="http://schemas.microsoft.com/office/drawing/2010/main" val="0"/>
+                        </a:ext>
+                      </a:extLst>
+                    </a:blip>
+                    <a:srcRect/>
+                    <a:stretch>
+                      <a:fillRect/>
+                    </a:stretch>
+                  </pic:blipFill>
+                  <pic:spPr bwMode="auto">
+                    <a:xfrm>
+                      <a:off x="0" y="0"/>
+                      <a:ext cx="5731510" cy="3861435"/>
+                    </a:xfrm>
+                    <a:prstGeom prst="rect">
+                      <a:avLst/>
+                    </a:prstGeom>
+                    <a:noFill/>
+                    <a:ln>
+                      <a:noFill/>
+                    </a:ln>
+                  </pic:spPr>
+                </pic:pic>
+              </a:graphicData>
+            </a:graphic>
+          </wp:inline>
+        </w:drawing>
+      </w:r>
+    </w:p>
+    <w:p>
+      <w:pPr>
+        <w:rPr>
+          <w:rFonts w:ascii="Times New Roman" w:hAnsi="Times New Roman" w:cs="Times New Roman"/>
+          <w:sz w:val="24"/>
+          <w:szCs w:val="24"/>
+        </w:rPr>
+      </w:pPr>
+      <w:r>
+        <w:rPr>
+          <w:noProof/>
+        </w:rPr>
+        <w:drawing>
+          <wp:inline distT="0" distB="0" distL="0" distR="0" wp14:anchorId="3467D21A" wp14:editId="133BB451">
+            <wp:extent cx="5731510" cy="4030980"/>
+            <wp:effectExtent l="0" t="0" r="2540" b="7620"/>
+            <wp:docPr id="2039389031" name="Picture 4" descr="A screenshot of a computer program&#10;&#10;AI-generated content may be incorrect."/>
+            <wp:cNvGraphicFramePr>
+              <a:graphicFrameLocks xmlns:a="http://schemas.openxmlformats.org/drawingml/2006/main" noChangeAspect="1"/>
+            </wp:cNvGraphicFramePr>
+            <a:graphic xmlns:a="http://schemas.openxmlformats.org/drawingml/2006/main">
+              <a:graphicData uri="http://schemas.openxmlformats.org/drawingml/2006/picture">
+                <pic:pic xmlns:pic="http://schemas.openxmlformats.org/drawingml/2006/picture">
+                  <pic:nvPicPr>
+                    <pic:cNvPr id="2039389031" name="Picture 4" descr="A screenshot of a computer program&#10;&#10;AI-generated content may be incorrect."/>
+                    <pic:cNvPicPr>
+                      <a:picLocks noChangeAspect="1" noChangeArrowheads="1"/>
+                    </pic:cNvPicPr>
+                  </pic:nvPicPr>
+                  <pic:blipFill>
+                    <a:blip r:embed="rId18">
+                      <a:extLst>
+                        <a:ext uri="{28A0092B-C50C-407E-A947-70E740481C1C}">
+                          <a14:useLocalDpi xmlns:a14="http://schemas.microsoft.com/office/drawing/2010/main" val="0"/>
+                        </a:ext>
+                      </a:extLst>
+                    </a:blip>
+                    <a:srcRect/>
+                    <a:stretch>
+                      <a:fillRect/>
+                    </a:stretch>
+                  </pic:blipFill>
+                  <pic:spPr bwMode="auto">
+                    <a:xfrm>
+                      <a:off x="0" y="0"/>
+                      <a:ext cx="5731510" cy="4030980"/>
+                    </a:xfrm>
+                    <a:prstGeom prst="rect">
+                      <a:avLst/>
+                    </a:prstGeom>
+                    <a:noFill/>
+                    <a:ln>
+                      <a:noFill/>
+                    </a:ln>
+                  </pic:spPr>
+                </pic:pic>
+              </a:graphicData>
+            </a:graphic>
+          </wp:inline>
+        </w:drawing>
+      </w:r>
+    </w:p>
+    <w:p>
+      <w:pPr>
+        <w:rPr>
+          <w:rFonts w:ascii="Times New Roman" w:hAnsi="Times New Roman" w:cs="Times New Roman"/>
+          <w:sz w:val="24"/>
+          <w:szCs w:val="24"/>
+        </w:rPr>
+      </w:pPr>
+      <w:r>
+        <w:rPr>
+          <w:rFonts w:ascii="Times New Roman" w:hAnsi="Times New Roman" w:cs="Times New Roman"/>
+          <w:sz w:val="24"/>
+          <w:szCs w:val="24"/>
+        </w:rPr>
+        <w:t>The blue points represent the actual observed weight.</w:t>
+      </w:r>
+    </w:p>
+    <w:p>
+      <w:pPr>
+        <w:rPr>
+          <w:rFonts w:ascii="Times New Roman" w:hAnsi="Times New Roman" w:cs="Times New Roman"/>
+          <w:sz w:val="24"/>
+          <w:szCs w:val="24"/>
+        </w:rPr>
+      </w:pPr>
+      <w:r>
+        <w:rPr>
+          <w:rFonts w:ascii="Times New Roman" w:hAnsi="Times New Roman" w:cs="Times New Roman"/>
+          <w:sz w:val="24"/>
+          <w:szCs w:val="24"/>
+        </w:rPr>
+        <w:t>The green points represent the actual proximity values.</w:t>
+      </w:r>
+    </w:p>
+    <w:p>
+      <w:pPr>
+        <w:rPr>
+          <w:rFonts w:ascii="Times New Roman" w:hAnsi="Times New Roman" w:cs="Times New Roman"/>
+          <w:sz w:val="24"/>
+          <w:szCs w:val="24"/>
+        </w:rPr>
+      </w:pPr>
+      <w:r>
+        <w:rPr>
+          <w:rFonts w:ascii="Times New Roman" w:hAnsi="Times New Roman" w:cs="Times New Roman"/>
+          <w:sz w:val="24"/>
+          <w:szCs w:val="24"/>
+        </w:rPr>
+        <w:lastRenderedPageBreak/>
+        <w:t>The black lines show the predicted values for the related measurement.</w:t>
+      </w:r>
+    </w:p>
+    <w:p>
+      <w:pPr>
+        <w:rPr>
+          <w:rFonts w:ascii="Times New Roman" w:hAnsi="Times New Roman" w:cs="Times New Roman"/>
+          <w:sz w:val="24"/>
+          <w:szCs w:val="24"/>
+        </w:rPr>
+      </w:pPr>
+      <w:r>
+        <w:rPr>
+          <w:rFonts w:ascii="Times New Roman" w:hAnsi="Times New Roman" w:cs="Times New Roman"/>
+          <w:sz w:val="24"/>
+          <w:szCs w:val="24"/>
+        </w:rPr>
+        <w:t>The red dotted lines represent the maximum weight and proximity allowed before sending a warning.</w:t>
+      </w:r>
+    </w:p>
+    <w:p>
+      <w:pPr>
+        <w:rPr>
+          <w:rFonts w:ascii="Times New Roman" w:hAnsi="Times New Roman" w:cs="Times New Roman"/>
+          <w:sz w:val="24"/>
+          <w:szCs w:val="24"/>
+        </w:rPr>
+      </w:pPr>
+      <w:r>
+        <w:rPr>
+          <w:rFonts w:ascii="Times New Roman" w:hAnsi="Times New Roman" w:cs="Times New Roman"/>
+          <w:sz w:val="24"/>
+          <w:szCs w:val="24"/>
+        </w:rPr>
+        <w:t>The actual vs predicted values of allow us to assess how well the model is performing.</w:t>
+      </w:r>
+    </w:p>
+    <w:p>
+      <w:pPr>
+        <w:rPr>
+          <w:rFonts w:ascii="Times New Roman" w:hAnsi="Times New Roman" w:cs="Times New Roman"/>
+          <w:sz w:val="24"/>
+          <w:szCs w:val="24"/>
+        </w:rPr>
+      </w:pPr>
+      <w:r>
+        <w:rPr>
+          <w:rFonts w:ascii="Times New Roman" w:hAnsi="Times New Roman" w:cs="Times New Roman"/>
+          <w:sz w:val="24"/>
+          <w:szCs w:val="24"/>
+        </w:rPr>
+        <w:t>Following is an example of how the model has evolved for the web app and some predictions based on both live and mock data.</w:t>
+      </w:r>
+    </w:p>
+    <w:p>
+      <w:pPr>
+        <w:rPr>
+          <w:rFonts w:ascii="Times New Roman" w:hAnsi="Times New Roman" w:cs="Times New Roman"/>
+          <w:sz w:val="24"/>
+          <w:szCs w:val="24"/>
+        </w:rPr>
+      </w:pPr>
+    </w:p>
+    <w:p>
+      <w:pPr>
+        <w:rPr>
+          <w:rFonts w:ascii="Times New Roman" w:hAnsi="Times New Roman" w:cs="Times New Roman"/>
+          <w:sz w:val="24"/>
+          <w:szCs w:val="24"/>
+        </w:rPr>
+      </w:pPr>
+    </w:p>
+    <w:p>
+      <w:pPr>
+        <w:pStyle w:val="Heading1"/>
+      </w:pPr>
+      <w:bookmarkStart w:id="5" w:name="_Toc196987290"/>
+      <w:r>
         <w:t>6 Task 5: Video demonstration</w:t>
       </w:r>
+      <w:bookmarkEnd w:id="5"/>
     </w:p>
     <w:p>
       <w:pPr>
@@ -1650,54 +2966,22 @@
     </w:p>
     <w:p>
       <w:pPr>
-        <w:rPr>
-          <w:rFonts w:ascii="Times New Roman" w:hAnsi="Times New Roman" w:cs="Times New Roman"/>
-          <w:b/>
-          <w:bCs/>
-          <w:sz w:val="24"/>
-          <w:szCs w:val="24"/>
-        </w:rPr>
-      </w:pPr>
-      <w:r>
-        <w:rPr>
-          <w:rFonts w:ascii="Times New Roman" w:hAnsi="Times New Roman" w:cs="Times New Roman"/>
-          <w:b/>
-          <w:bCs/>
-          <w:sz w:val="24"/>
-          <w:szCs w:val="24"/>
-        </w:rPr>
+        <w:pStyle w:val="Heading1"/>
+      </w:pPr>
+      <w:bookmarkStart w:id="6" w:name="_Toc196987291"/>
+      <w:r>
         <w:t>7</w:t>
       </w:r>
       <w:r>
-        <w:rPr>
-          <w:rFonts w:ascii="Times New Roman" w:hAnsi="Times New Roman" w:cs="Times New Roman"/>
-          <w:b/>
-          <w:bCs/>
-          <w:sz w:val="24"/>
-          <w:szCs w:val="24"/>
-        </w:rPr>
         <w:t xml:space="preserve"> </w:t>
       </w:r>
       <w:r>
-        <w:rPr>
-          <w:rFonts w:ascii="Times New Roman" w:hAnsi="Times New Roman" w:cs="Times New Roman"/>
-          <w:b/>
-          <w:bCs/>
-          <w:sz w:val="24"/>
-          <w:szCs w:val="24"/>
-        </w:rPr>
         <w:t xml:space="preserve">Task Six: </w:t>
       </w:r>
       <w:r>
-        <w:rPr>
-          <w:rFonts w:ascii="Times New Roman" w:hAnsi="Times New Roman" w:cs="Times New Roman"/>
-          <w:b/>
-          <w:bCs/>
-          <w:sz w:val="24"/>
-          <w:szCs w:val="24"/>
-        </w:rPr>
         <w:t>Social, Economic and Ethical issues</w:t>
       </w:r>
+      <w:bookmarkEnd w:id="6"/>
     </w:p>
     <w:p>
       <w:pPr>
@@ -1755,7 +3039,6 @@
           <w:sz w:val="24"/>
           <w:szCs w:val="24"/>
         </w:rPr>
-        <w:lastRenderedPageBreak/>
         <w:t>Privacy Concerns: Although the system does not directly collect personal data, sensors deployed in public or residential areas may raise concerns among residents about surveillance or data collection practices.</w:t>
       </w:r>
     </w:p>
@@ -1857,25 +3140,7 @@
           <w:sz w:val="24"/>
           <w:szCs w:val="24"/>
         </w:rPr>
-        <w:t xml:space="preserve">Initial Investment: Deploying the sensors, Raspberry </w:t>
-      </w:r>
-      <w:proofErr w:type="spellStart"/>
-      <w:r>
-        <w:rPr>
-          <w:rFonts w:ascii="Times New Roman" w:hAnsi="Times New Roman" w:cs="Times New Roman"/>
-          <w:sz w:val="24"/>
-          <w:szCs w:val="24"/>
-        </w:rPr>
-        <w:t>Pis</w:t>
-      </w:r>
-      <w:proofErr w:type="spellEnd"/>
-      <w:r>
-        <w:rPr>
-          <w:rFonts w:ascii="Times New Roman" w:hAnsi="Times New Roman" w:cs="Times New Roman"/>
-          <w:sz w:val="24"/>
-          <w:szCs w:val="24"/>
-        </w:rPr>
-        <w:t>, and supporting infrastructure involves upfront costs, which may be a barrier for smaller councils or waste management companies with limited budgets.</w:t>
+        <w:t>Initial Investment: Deploying the sensors, Raspberry Pis, and supporting infrastructure involves upfront costs, which may be a barrier for smaller councils or waste management companies with limited budgets.</w:t>
       </w:r>
     </w:p>
     <w:p>
@@ -1917,6 +3182,7 @@
           <w:sz w:val="24"/>
           <w:szCs w:val="24"/>
         </w:rPr>
+        <w:lastRenderedPageBreak/>
         <w:t>Labour Impact: While the system may optimise waste collection, there could be concerns about job displacement or changes to the roles of waste collection workers. However, it also opens opportunities for upskilling and new tech-oriented roles.</w:t>
       </w:r>
     </w:p>
@@ -1955,25 +3221,7 @@
           <w:sz w:val="24"/>
           <w:szCs w:val="24"/>
         </w:rPr>
-        <w:t xml:space="preserve">In designing and deploying any technology, ethical considerations must be </w:t>
-      </w:r>
-      <w:proofErr w:type="gramStart"/>
-      <w:r>
-        <w:rPr>
-          <w:rFonts w:ascii="Times New Roman" w:hAnsi="Times New Roman" w:cs="Times New Roman"/>
-          <w:sz w:val="24"/>
-          <w:szCs w:val="24"/>
-        </w:rPr>
-        <w:t>taken into account</w:t>
-      </w:r>
-      <w:proofErr w:type="gramEnd"/>
-      <w:r>
-        <w:rPr>
-          <w:rFonts w:ascii="Times New Roman" w:hAnsi="Times New Roman" w:cs="Times New Roman"/>
-          <w:sz w:val="24"/>
-          <w:szCs w:val="24"/>
-        </w:rPr>
-        <w:t xml:space="preserve"> to ensure fair and responsible use:</w:t>
+        <w:t>In designing and deploying any technology, ethical considerations must be taken into account to ensure fair and responsible use:</w:t>
       </w:r>
     </w:p>
     <w:p>
@@ -2050,40 +3298,28 @@
     </w:p>
     <w:p>
       <w:pPr>
-        <w:rPr>
-          <w:rFonts w:ascii="Times New Roman" w:hAnsi="Times New Roman" w:cs="Times New Roman"/>
-          <w:b/>
-          <w:bCs/>
-          <w:sz w:val="24"/>
-          <w:szCs w:val="24"/>
-        </w:rPr>
-      </w:pPr>
-      <w:r>
-        <w:rPr>
-          <w:rFonts w:ascii="Times New Roman" w:hAnsi="Times New Roman" w:cs="Times New Roman"/>
-          <w:b/>
-          <w:bCs/>
-          <w:sz w:val="24"/>
-          <w:szCs w:val="24"/>
-        </w:rPr>
+        <w:pStyle w:val="Heading1"/>
+      </w:pPr>
+      <w:bookmarkStart w:id="7" w:name="_Toc196987292"/>
+      <w:r>
         <w:t>Conclusion</w:t>
       </w:r>
-    </w:p>
-    <w:p>
-      <w:pPr>
-        <w:rPr>
-          <w:rFonts w:ascii="Times New Roman" w:hAnsi="Times New Roman" w:cs="Times New Roman"/>
-          <w:sz w:val="24"/>
-          <w:szCs w:val="24"/>
-        </w:rPr>
-      </w:pPr>
-      <w:r>
-        <w:rPr>
-          <w:rFonts w:ascii="Times New Roman" w:hAnsi="Times New Roman" w:cs="Times New Roman"/>
-          <w:sz w:val="24"/>
-          <w:szCs w:val="24"/>
-        </w:rPr>
-        <w:lastRenderedPageBreak/>
+      <w:bookmarkEnd w:id="7"/>
+    </w:p>
+    <w:p>
+      <w:pPr>
+        <w:rPr>
+          <w:rFonts w:ascii="Times New Roman" w:hAnsi="Times New Roman" w:cs="Times New Roman"/>
+          <w:sz w:val="24"/>
+          <w:szCs w:val="24"/>
+        </w:rPr>
+      </w:pPr>
+      <w:r>
+        <w:rPr>
+          <w:rFonts w:ascii="Times New Roman" w:hAnsi="Times New Roman" w:cs="Times New Roman"/>
+          <w:sz w:val="24"/>
+          <w:szCs w:val="24"/>
+        </w:rPr>
         <w:t>This project demonstrates the potential of integrating Internet of Things (IoT) technology with Machine Learning to create a more efficient, responsive, and sustainable waste management system. By combining sensor data from a Raspberry Pi-based prototype with simulated inputs, the team successfully developed a smart bin solution capable of predicting fill times and optimising collection routes based on real-time and historical data.</w:t>
       </w:r>
     </w:p>
@@ -2101,25 +3337,7 @@
           <w:sz w:val="24"/>
           <w:szCs w:val="24"/>
         </w:rPr>
-        <w:t xml:space="preserve">The system leverages a pressure sensor, a proximity sensor, and an external temperature and humidity sensor to gather comprehensive insights into bin usage and environmental conditions. Data is transmitted and stored via </w:t>
-      </w:r>
-      <w:proofErr w:type="spellStart"/>
-      <w:r>
-        <w:rPr>
-          <w:rFonts w:ascii="Times New Roman" w:hAnsi="Times New Roman" w:cs="Times New Roman"/>
-          <w:sz w:val="24"/>
-          <w:szCs w:val="24"/>
-        </w:rPr>
-        <w:t>HiveMQ</w:t>
-      </w:r>
-      <w:proofErr w:type="spellEnd"/>
-      <w:r>
-        <w:rPr>
-          <w:rFonts w:ascii="Times New Roman" w:hAnsi="Times New Roman" w:cs="Times New Roman"/>
-          <w:sz w:val="24"/>
-          <w:szCs w:val="24"/>
-        </w:rPr>
-        <w:t>, then accessed and analysed through a web application that provides live visualisations and intelligent alerts.</w:t>
+        <w:t>The system leverages a pressure sensor, a proximity sensor, and an external temperature and humidity sensor to gather comprehensive insights into bin usage and environmental conditions. Data is transmitted and stored via HiveMQ, then accessed and analysed through a web application that provides live visualisations and intelligent alerts.</w:t>
       </w:r>
     </w:p>
     <w:p>
@@ -2771,6 +3989,155 @@
       </w:rPr>
     </w:lvl>
   </w:abstractNum>
+  <w:abstractNum w:abstractNumId="4" w15:restartNumberingAfterBreak="0">
+    <w:nsid w:val="5FF740E5"/>
+    <w:multiLevelType w:val="multilevel"/>
+    <w:tmpl w:val="BCA8ED04"/>
+    <w:lvl w:ilvl="0">
+      <w:start w:val="1"/>
+      <w:numFmt w:val="bullet"/>
+      <w:lvlText w:val=""/>
+      <w:lvlJc w:val="left"/>
+      <w:pPr>
+        <w:tabs>
+          <w:tab w:val="num" w:pos="720"/>
+        </w:tabs>
+        <w:ind w:left="720" w:hanging="360"/>
+      </w:pPr>
+      <w:rPr>
+        <w:rFonts w:ascii="Symbol" w:hAnsi="Symbol" w:hint="default"/>
+        <w:sz w:val="20"/>
+      </w:rPr>
+    </w:lvl>
+    <w:lvl w:ilvl="1" w:tentative="1">
+      <w:start w:val="1"/>
+      <w:numFmt w:val="bullet"/>
+      <w:lvlText w:val=""/>
+      <w:lvlJc w:val="left"/>
+      <w:pPr>
+        <w:tabs>
+          <w:tab w:val="num" w:pos="1440"/>
+        </w:tabs>
+        <w:ind w:left="1440" w:hanging="360"/>
+      </w:pPr>
+      <w:rPr>
+        <w:rFonts w:ascii="Symbol" w:hAnsi="Symbol" w:hint="default"/>
+        <w:sz w:val="20"/>
+      </w:rPr>
+    </w:lvl>
+    <w:lvl w:ilvl="2" w:tentative="1">
+      <w:start w:val="1"/>
+      <w:numFmt w:val="bullet"/>
+      <w:lvlText w:val=""/>
+      <w:lvlJc w:val="left"/>
+      <w:pPr>
+        <w:tabs>
+          <w:tab w:val="num" w:pos="2160"/>
+        </w:tabs>
+        <w:ind w:left="2160" w:hanging="360"/>
+      </w:pPr>
+      <w:rPr>
+        <w:rFonts w:ascii="Symbol" w:hAnsi="Symbol" w:hint="default"/>
+        <w:sz w:val="20"/>
+      </w:rPr>
+    </w:lvl>
+    <w:lvl w:ilvl="3" w:tentative="1">
+      <w:start w:val="1"/>
+      <w:numFmt w:val="bullet"/>
+      <w:lvlText w:val=""/>
+      <w:lvlJc w:val="left"/>
+      <w:pPr>
+        <w:tabs>
+          <w:tab w:val="num" w:pos="2880"/>
+        </w:tabs>
+        <w:ind w:left="2880" w:hanging="360"/>
+      </w:pPr>
+      <w:rPr>
+        <w:rFonts w:ascii="Symbol" w:hAnsi="Symbol" w:hint="default"/>
+        <w:sz w:val="20"/>
+      </w:rPr>
+    </w:lvl>
+    <w:lvl w:ilvl="4" w:tentative="1">
+      <w:start w:val="1"/>
+      <w:numFmt w:val="bullet"/>
+      <w:lvlText w:val=""/>
+      <w:lvlJc w:val="left"/>
+      <w:pPr>
+        <w:tabs>
+          <w:tab w:val="num" w:pos="3600"/>
+        </w:tabs>
+        <w:ind w:left="3600" w:hanging="360"/>
+      </w:pPr>
+      <w:rPr>
+        <w:rFonts w:ascii="Symbol" w:hAnsi="Symbol" w:hint="default"/>
+        <w:sz w:val="20"/>
+      </w:rPr>
+    </w:lvl>
+    <w:lvl w:ilvl="5" w:tentative="1">
+      <w:start w:val="1"/>
+      <w:numFmt w:val="bullet"/>
+      <w:lvlText w:val=""/>
+      <w:lvlJc w:val="left"/>
+      <w:pPr>
+        <w:tabs>
+          <w:tab w:val="num" w:pos="4320"/>
+        </w:tabs>
+        <w:ind w:left="4320" w:hanging="360"/>
+      </w:pPr>
+      <w:rPr>
+        <w:rFonts w:ascii="Symbol" w:hAnsi="Symbol" w:hint="default"/>
+        <w:sz w:val="20"/>
+      </w:rPr>
+    </w:lvl>
+    <w:lvl w:ilvl="6" w:tentative="1">
+      <w:start w:val="1"/>
+      <w:numFmt w:val="bullet"/>
+      <w:lvlText w:val=""/>
+      <w:lvlJc w:val="left"/>
+      <w:pPr>
+        <w:tabs>
+          <w:tab w:val="num" w:pos="5040"/>
+        </w:tabs>
+        <w:ind w:left="5040" w:hanging="360"/>
+      </w:pPr>
+      <w:rPr>
+        <w:rFonts w:ascii="Symbol" w:hAnsi="Symbol" w:hint="default"/>
+        <w:sz w:val="20"/>
+      </w:rPr>
+    </w:lvl>
+    <w:lvl w:ilvl="7" w:tentative="1">
+      <w:start w:val="1"/>
+      <w:numFmt w:val="bullet"/>
+      <w:lvlText w:val=""/>
+      <w:lvlJc w:val="left"/>
+      <w:pPr>
+        <w:tabs>
+          <w:tab w:val="num" w:pos="5760"/>
+        </w:tabs>
+        <w:ind w:left="5760" w:hanging="360"/>
+      </w:pPr>
+      <w:rPr>
+        <w:rFonts w:ascii="Symbol" w:hAnsi="Symbol" w:hint="default"/>
+        <w:sz w:val="20"/>
+      </w:rPr>
+    </w:lvl>
+    <w:lvl w:ilvl="8" w:tentative="1">
+      <w:start w:val="1"/>
+      <w:numFmt w:val="bullet"/>
+      <w:lvlText w:val=""/>
+      <w:lvlJc w:val="left"/>
+      <w:pPr>
+        <w:tabs>
+          <w:tab w:val="num" w:pos="6480"/>
+        </w:tabs>
+        <w:ind w:left="6480" w:hanging="360"/>
+      </w:pPr>
+      <w:rPr>
+        <w:rFonts w:ascii="Symbol" w:hAnsi="Symbol" w:hint="default"/>
+        <w:sz w:val="20"/>
+      </w:rPr>
+    </w:lvl>
+  </w:abstractNum>
   <w:num w:numId="1" w16cid:durableId="371883952">
     <w:abstractNumId w:val="2"/>
   </w:num>
@@ -2782,6 +4149,9 @@
   </w:num>
   <w:num w:numId="4" w16cid:durableId="20865297">
     <w:abstractNumId w:val="3"/>
+  </w:num>
+  <w:num w:numId="5" w16cid:durableId="532962262">
+    <w:abstractNumId w:val="4"/>
   </w:num>
 </w:numbering>
 </file>
@@ -3725,6 +5095,68 @@
       <w:shd w:val="clear" w:color="auto" w:fill="E1DFDD"/>
     </w:rPr>
   </w:style>
+  <w:style w:type="paragraph" w:styleId="TOCHeading">
+    <w:name w:val="TOC Heading"/>
+    <w:basedOn w:val="Heading1"/>
+    <w:next w:val="Normal"/>
+    <w:uiPriority w:val="39"/>
+    <w:unhideWhenUsed/>
+    <w:qFormat/>
+    <w:rsid w:val="00D72659"/>
+    <w:pPr>
+      <w:spacing w:before="240" w:after="0"/>
+      <w:outlineLvl w:val="9"/>
+    </w:pPr>
+    <w:rPr>
+      <w:kern w:val="0"/>
+      <w:sz w:val="32"/>
+      <w:szCs w:val="32"/>
+      <w:lang w:val="en-US"/>
+      <w14:ligatures w14:val="none"/>
+    </w:rPr>
+  </w:style>
+  <w:style w:type="paragraph" w:styleId="TOC1">
+    <w:name w:val="toc 1"/>
+    <w:basedOn w:val="Normal"/>
+    <w:next w:val="Normal"/>
+    <w:autoRedefine/>
+    <w:uiPriority w:val="39"/>
+    <w:unhideWhenUsed/>
+    <w:rsid w:val="00D72659"/>
+    <w:pPr>
+      <w:spacing w:after="100"/>
+    </w:pPr>
+  </w:style>
+  <w:style w:type="paragraph" w:styleId="NormalWeb">
+    <w:name w:val="Normal (Web)"/>
+    <w:basedOn w:val="Normal"/>
+    <w:uiPriority w:val="99"/>
+    <w:semiHidden/>
+    <w:unhideWhenUsed/>
+    <w:rsid w:val="009D4BDE"/>
+    <w:pPr>
+      <w:spacing w:before="100" w:beforeAutospacing="1" w:after="100" w:afterAutospacing="1" w:line="240" w:lineRule="auto"/>
+    </w:pPr>
+    <w:rPr>
+      <w:rFonts w:ascii="Times New Roman" w:eastAsia="Times New Roman" w:hAnsi="Times New Roman" w:cs="Times New Roman"/>
+      <w:kern w:val="0"/>
+      <w:sz w:val="24"/>
+      <w:szCs w:val="24"/>
+      <w:lang w:eastAsia="en-GB"/>
+      <w14:ligatures w14:val="none"/>
+    </w:rPr>
+  </w:style>
+  <w:style w:type="character" w:styleId="Strong">
+    <w:name w:val="Strong"/>
+    <w:basedOn w:val="DefaultParagraphFont"/>
+    <w:uiPriority w:val="22"/>
+    <w:qFormat/>
+    <w:rsid w:val="009D4BDE"/>
+    <w:rPr>
+      <w:b/>
+      <w:bCs/>
+    </w:rPr>
+  </w:style>
 </w:styles>
 </file>
 
@@ -4021,4 +5453,22 @@
     </a:ext>
   </a:extLst>
 </a:theme>
+</file>
+
+<file path=customXml/item1.xml><?xml version="1.0" encoding="utf-8"?>
+<b:Sources xmlns:b="http://schemas.openxmlformats.org/officeDocument/2006/bibliography" xmlns="http://schemas.openxmlformats.org/officeDocument/2006/bibliography" SelectedStyle="\APASixthEditionOfficeOnline.xsl" StyleName="APA" Version="6"/>
+</file>
+
+<file path=customXml/itemProps1.xml><?xml version="1.0" encoding="utf-8"?>
+<ds:datastoreItem xmlns:ds="http://schemas.openxmlformats.org/officeDocument/2006/customXml" ds:itemID="{76BC7D6F-B35D-4C42-9EE8-B744F2143ECE}">
+  <ds:schemaRefs>
+    <ds:schemaRef ds:uri="http://schemas.openxmlformats.org/officeDocument/2006/bibliography"/>
+  </ds:schemaRefs>
+</ds:datastoreItem>
+</file>
+
+<file path=docMetadata/LabelInfo.xml><?xml version="1.0" encoding="utf-8"?>
+<clbl:labelList xmlns:clbl="http://schemas.microsoft.com/office/2020/mipLabelMetadata">
+  <clbl:label id="{43d2115b-a55e-46b6-9df7-b03388ecfc60}" enabled="0" method="" siteId="{43d2115b-a55e-46b6-9df7-b03388ecfc60}" removed="1"/>
+</clbl:labelList>
 </file>
</xml_diff>